<commit_message>
Changing data types and adding a text widget
</commit_message>
<xml_diff>
--- a/JUDICIARY CASE MANAGEMENT SYSTEM PROPOSAL.docx
+++ b/JUDICIARY CASE MANAGEMENT SYSTEM PROPOSAL.docx
@@ -2932,7 +2932,16 @@
           <w:szCs w:val="28"/>
           <w:lang w:val="en-GB"/>
         </w:rPr>
-        <w:t xml:space="preserve"> file management system</w:t>
+        <w:t xml:space="preserve"> case</w:t>
+      </w:r>
+      <w:r>
+        <w:rPr>
+          <w:rFonts w:asciiTheme="majorBidi" w:hAnsiTheme="majorBidi" w:cstheme="majorBidi"/>
+          <w:sz w:val="28"/>
+          <w:szCs w:val="28"/>
+          <w:lang w:val="en-GB"/>
+        </w:rPr>
+        <w:t xml:space="preserve"> management system</w:t>
       </w:r>
       <w:r>
         <w:rPr>
@@ -3122,7 +3131,16 @@
           <w:szCs w:val="28"/>
           <w:lang w:val="en-GB"/>
         </w:rPr>
-        <w:t xml:space="preserve"> and it can be tiresome for Judges to read and remember all of the details. </w:t>
+        <w:t xml:space="preserve"> and it can be cumbersome for Judges to go through</w:t>
+      </w:r>
+      <w:r>
+        <w:rPr>
+          <w:rFonts w:asciiTheme="majorBidi" w:hAnsiTheme="majorBidi" w:cstheme="majorBidi"/>
+          <w:sz w:val="28"/>
+          <w:szCs w:val="28"/>
+          <w:lang w:val="en-GB"/>
+        </w:rPr>
+        <w:t xml:space="preserve"> and remember all of the details. </w:t>
       </w:r>
       <w:r>
         <w:rPr>
@@ -3167,7 +3185,7 @@
           <w:szCs w:val="28"/>
           <w:lang w:val="en-GB"/>
         </w:rPr>
-        <w:t>send</w:t>
+        <w:t>sends</w:t>
       </w:r>
       <w:r>
         <w:rPr>
@@ -3194,7 +3212,7 @@
           <w:szCs w:val="28"/>
           <w:lang w:val="en-GB"/>
         </w:rPr>
-        <w:t>.</w:t>
+        <w:t>?</w:t>
       </w:r>
       <w:r>
         <w:rPr>
@@ -3302,34 +3320,98 @@
           <w:szCs w:val="28"/>
           <w:lang w:val="en-GB"/>
         </w:rPr>
-        <w:t>This research seeks to develop a case managemen</w:t>
-      </w:r>
-      <w:r>
-        <w:rPr>
-          <w:rFonts w:asciiTheme="majorBidi" w:hAnsiTheme="majorBidi" w:cstheme="majorBidi"/>
-          <w:sz w:val="28"/>
-          <w:szCs w:val="28"/>
-          <w:lang w:val="en-GB"/>
-        </w:rPr>
-        <w:t xml:space="preserve">t system to break down important parts </w:t>
-      </w:r>
-      <w:r>
-        <w:rPr>
-          <w:rFonts w:asciiTheme="majorBidi" w:hAnsiTheme="majorBidi" w:cstheme="majorBidi"/>
-          <w:sz w:val="28"/>
-          <w:szCs w:val="28"/>
-          <w:lang w:val="en-GB"/>
-        </w:rPr>
-        <w:t>of a case document which would reduce the time spent on hearings</w:t>
-      </w:r>
-      <w:r>
-        <w:rPr>
-          <w:rFonts w:asciiTheme="majorBidi" w:hAnsiTheme="majorBidi" w:cstheme="majorBidi"/>
-          <w:sz w:val="28"/>
-          <w:szCs w:val="28"/>
-          <w:lang w:val="en-GB"/>
-        </w:rPr>
-        <w:t xml:space="preserve">. Furthermore, </w:t>
+        <w:t>This research s</w:t>
+      </w:r>
+      <w:r>
+        <w:rPr>
+          <w:rFonts w:asciiTheme="majorBidi" w:hAnsiTheme="majorBidi" w:cstheme="majorBidi"/>
+          <w:sz w:val="28"/>
+          <w:szCs w:val="28"/>
+          <w:lang w:val="en-GB"/>
+        </w:rPr>
+        <w:t>eeks to develop case monitoring software</w:t>
+      </w:r>
+      <w:r>
+        <w:rPr>
+          <w:rFonts w:asciiTheme="majorBidi" w:hAnsiTheme="majorBidi" w:cstheme="majorBidi"/>
+          <w:sz w:val="28"/>
+          <w:szCs w:val="28"/>
+          <w:lang w:val="en-GB"/>
+        </w:rPr>
+        <w:t xml:space="preserve"> using Python</w:t>
+      </w:r>
+      <w:r>
+        <w:rPr>
+          <w:rFonts w:asciiTheme="majorBidi" w:hAnsiTheme="majorBidi" w:cstheme="majorBidi"/>
+          <w:sz w:val="28"/>
+          <w:szCs w:val="28"/>
+          <w:lang w:val="en-GB"/>
+        </w:rPr>
+        <w:t xml:space="preserve"> </w:t>
+      </w:r>
+      <w:r>
+        <w:rPr>
+          <w:rFonts w:asciiTheme="majorBidi" w:hAnsiTheme="majorBidi" w:cstheme="majorBidi"/>
+          <w:sz w:val="28"/>
+          <w:szCs w:val="28"/>
+          <w:lang w:val="en-GB"/>
+        </w:rPr>
+        <w:t xml:space="preserve">to break down important parts </w:t>
+      </w:r>
+      <w:r>
+        <w:rPr>
+          <w:rFonts w:asciiTheme="majorBidi" w:hAnsiTheme="majorBidi" w:cstheme="majorBidi"/>
+          <w:sz w:val="28"/>
+          <w:szCs w:val="28"/>
+          <w:lang w:val="en-GB"/>
+        </w:rPr>
+        <w:t xml:space="preserve">of a case document which would reduce the </w:t>
+      </w:r>
+      <w:r>
+        <w:rPr>
+          <w:rFonts w:asciiTheme="majorBidi" w:hAnsiTheme="majorBidi" w:cstheme="majorBidi"/>
+          <w:sz w:val="28"/>
+          <w:szCs w:val="28"/>
+          <w:lang w:val="en-GB"/>
+        </w:rPr>
+        <w:lastRenderedPageBreak/>
+        <w:t>time spent on hearings</w:t>
+      </w:r>
+      <w:r>
+        <w:rPr>
+          <w:rFonts w:asciiTheme="majorBidi" w:hAnsiTheme="majorBidi" w:cstheme="majorBidi"/>
+          <w:sz w:val="28"/>
+          <w:szCs w:val="28"/>
+          <w:lang w:val="en-GB"/>
+        </w:rPr>
+        <w:t>.</w:t>
+      </w:r>
+      <w:r>
+        <w:rPr>
+          <w:rFonts w:asciiTheme="majorBidi" w:hAnsiTheme="majorBidi" w:cstheme="majorBidi"/>
+          <w:sz w:val="28"/>
+          <w:szCs w:val="28"/>
+          <w:lang w:val="en-GB"/>
+        </w:rPr>
+        <w:t xml:space="preserve"> By doing this the judge will know what a case file actually entails without actually going through the whole document.</w:t>
+      </w:r>
+      <w:r>
+        <w:rPr>
+          <w:rFonts w:asciiTheme="majorBidi" w:hAnsiTheme="majorBidi" w:cstheme="majorBidi"/>
+          <w:sz w:val="28"/>
+          <w:szCs w:val="28"/>
+          <w:lang w:val="en-GB"/>
+        </w:rPr>
+        <w:t xml:space="preserve"> Tracking cases will become much easier. </w:t>
+      </w:r>
+      <w:r>
+        <w:rPr>
+          <w:rFonts w:asciiTheme="majorBidi" w:hAnsiTheme="majorBidi" w:cstheme="majorBidi"/>
+          <w:sz w:val="28"/>
+          <w:szCs w:val="28"/>
+          <w:lang w:val="en-GB"/>
+        </w:rPr>
+        <w:t xml:space="preserve">Furthermore, </w:t>
       </w:r>
       <w:r>
         <w:rPr>
@@ -3356,91 +3438,8 @@
           <w:szCs w:val="28"/>
           <w:lang w:val="en-GB"/>
         </w:rPr>
-        <w:t xml:space="preserve"> for better </w:t>
-      </w:r>
-      <w:r>
-        <w:rPr>
-          <w:rFonts w:asciiTheme="majorBidi" w:hAnsiTheme="majorBidi" w:cstheme="majorBidi"/>
-          <w:sz w:val="28"/>
-          <w:szCs w:val="28"/>
-          <w:lang w:val="en-GB"/>
-        </w:rPr>
-        <w:lastRenderedPageBreak/>
-        <w:t>judicial services and help judges to administer justice fairly as per the regulations of law.</w:t>
-      </w:r>
-    </w:p>
-    <w:p>
-      <w:pPr>
-        <w:rPr>
-          <w:rFonts w:asciiTheme="majorBidi" w:hAnsiTheme="majorBidi" w:cstheme="majorBidi"/>
-          <w:sz w:val="28"/>
-          <w:szCs w:val="28"/>
-          <w:lang w:val="en-GB"/>
-        </w:rPr>
-      </w:pPr>
-    </w:p>
-    <w:p>
-      <w:pPr>
-        <w:pStyle w:val="ListParagraph"/>
-        <w:ind w:left="420"/>
-        <w:rPr>
-          <w:rFonts w:asciiTheme="majorBidi" w:hAnsiTheme="majorBidi" w:cstheme="majorBidi"/>
-          <w:b/>
-          <w:sz w:val="28"/>
-          <w:szCs w:val="28"/>
-          <w:lang w:val="en-GB"/>
-        </w:rPr>
-      </w:pPr>
-    </w:p>
-    <w:p>
-      <w:pPr>
-        <w:pStyle w:val="ListParagraph"/>
-        <w:ind w:left="420"/>
-        <w:rPr>
-          <w:rFonts w:asciiTheme="majorBidi" w:hAnsiTheme="majorBidi" w:cstheme="majorBidi"/>
-          <w:sz w:val="28"/>
-          <w:szCs w:val="28"/>
-          <w:lang w:val="en-GB"/>
-        </w:rPr>
-      </w:pPr>
-    </w:p>
-    <w:p>
-      <w:pPr>
-        <w:pStyle w:val="ListParagraph"/>
-        <w:ind w:left="420"/>
-        <w:rPr>
-          <w:rFonts w:asciiTheme="majorBidi" w:hAnsiTheme="majorBidi" w:cstheme="majorBidi"/>
-          <w:b/>
-          <w:sz w:val="28"/>
-          <w:szCs w:val="28"/>
-          <w:lang w:val="en-GB"/>
-        </w:rPr>
-      </w:pPr>
-    </w:p>
-    <w:p>
-      <w:pPr>
-        <w:pStyle w:val="ListParagraph"/>
-        <w:ind w:left="420"/>
-        <w:rPr>
-          <w:rFonts w:asciiTheme="majorBidi" w:hAnsiTheme="majorBidi" w:cstheme="majorBidi"/>
-          <w:b/>
-          <w:sz w:val="28"/>
-          <w:szCs w:val="28"/>
-          <w:lang w:val="en-GB"/>
-        </w:rPr>
-      </w:pPr>
-    </w:p>
-    <w:p>
-      <w:pPr>
-        <w:pStyle w:val="ListParagraph"/>
-        <w:ind w:left="420"/>
-        <w:rPr>
-          <w:rFonts w:asciiTheme="majorBidi" w:hAnsiTheme="majorBidi" w:cstheme="majorBidi"/>
-          <w:sz w:val="28"/>
-          <w:szCs w:val="28"/>
-          <w:lang w:val="en-GB"/>
-        </w:rPr>
-      </w:pPr>
+        <w:t xml:space="preserve"> for better judicial services and help judges to administer justice fairly as per the regulations of law.</w:t>
+      </w:r>
     </w:p>
     <w:p>
       <w:pPr>
@@ -3808,7 +3807,70 @@
           <w:szCs w:val="28"/>
           <w:lang w:val="en-GB"/>
         </w:rPr>
-        <w:t xml:space="preserve">The reason why I am generating a case management system is because of the growing corruption in the country. This system will be highly beneficial and advantageous to judges particularly when a case requires prior historical </w:t>
+        <w:t xml:space="preserve"> I</w:t>
+      </w:r>
+      <w:r>
+        <w:rPr>
+          <w:rFonts w:asciiTheme="majorBidi" w:hAnsiTheme="majorBidi" w:cstheme="majorBidi"/>
+          <w:sz w:val="28"/>
+          <w:szCs w:val="28"/>
+          <w:lang w:val="en-GB"/>
+        </w:rPr>
+        <w:t xml:space="preserve"> am developing </w:t>
+      </w:r>
+      <w:r>
+        <w:rPr>
+          <w:rFonts w:asciiTheme="majorBidi" w:hAnsiTheme="majorBidi" w:cstheme="majorBidi"/>
+          <w:sz w:val="28"/>
+          <w:szCs w:val="28"/>
+          <w:lang w:val="en-GB"/>
+        </w:rPr>
+        <w:t>a</w:t>
+      </w:r>
+      <w:r>
+        <w:rPr>
+          <w:rFonts w:asciiTheme="majorBidi" w:hAnsiTheme="majorBidi" w:cstheme="majorBidi"/>
+          <w:sz w:val="28"/>
+          <w:szCs w:val="28"/>
+          <w:lang w:val="en-GB"/>
+        </w:rPr>
+        <w:t xml:space="preserve"> case monitoring </w:t>
+      </w:r>
+      <w:r>
+        <w:rPr>
+          <w:rFonts w:asciiTheme="majorBidi" w:hAnsiTheme="majorBidi" w:cstheme="majorBidi"/>
+          <w:sz w:val="28"/>
+          <w:szCs w:val="28"/>
+          <w:lang w:val="en-GB"/>
+        </w:rPr>
+        <w:t xml:space="preserve">system </w:t>
+      </w:r>
+      <w:r>
+        <w:rPr>
+          <w:rFonts w:asciiTheme="majorBidi" w:hAnsiTheme="majorBidi" w:cstheme="majorBidi"/>
+          <w:sz w:val="28"/>
+          <w:szCs w:val="28"/>
+          <w:lang w:val="en-GB"/>
+        </w:rPr>
+        <w:t xml:space="preserve">to ease the burden </w:t>
+      </w:r>
+      <w:r>
+        <w:rPr>
+          <w:rFonts w:asciiTheme="majorBidi" w:hAnsiTheme="majorBidi" w:cstheme="majorBidi"/>
+          <w:sz w:val="28"/>
+          <w:szCs w:val="28"/>
+          <w:lang w:val="en-GB"/>
+        </w:rPr>
+        <w:t>on judges and clerks by reducing the amount of time spent on handling cases</w:t>
+      </w:r>
+      <w:r>
+        <w:rPr>
+          <w:rFonts w:asciiTheme="majorBidi" w:hAnsiTheme="majorBidi" w:cstheme="majorBidi"/>
+          <w:sz w:val="28"/>
+          <w:szCs w:val="28"/>
+          <w:lang w:val="en-GB"/>
+        </w:rPr>
+        <w:t xml:space="preserve">. This system will be highly beneficial and advantageous to judges particularly when a case requires prior historical </w:t>
       </w:r>
       <w:r>
         <w:rPr>
@@ -3834,17 +3896,19 @@
           <w:sz w:val="28"/>
           <w:szCs w:val="28"/>
         </w:rPr>
-        <w:t xml:space="preserve">Furthermore, the project will provide other researchers with ample </w:t>
-      </w:r>
-      <w:r>
-        <w:rPr>
-          <w:rFonts w:asciiTheme="majorBidi" w:hAnsiTheme="majorBidi" w:cstheme="majorBidi"/>
-          <w:sz w:val="28"/>
-          <w:szCs w:val="28"/>
-        </w:rPr>
-        <w:lastRenderedPageBreak/>
-        <w:t>information to create more applicable or sophisticated programs or enhancements.</w:t>
-      </w:r>
+        <w:t>Furthermore, the project will provide other researchers with ample information to create more applicable or sophisticated programs or enhancements.</w:t>
+      </w:r>
+    </w:p>
+    <w:p>
+      <w:pPr>
+        <w:pStyle w:val="ListParagraph"/>
+        <w:ind w:left="420"/>
+        <w:rPr>
+          <w:rFonts w:asciiTheme="majorBidi" w:hAnsiTheme="majorBidi" w:cstheme="majorBidi"/>
+          <w:sz w:val="28"/>
+          <w:szCs w:val="28"/>
+        </w:rPr>
+      </w:pPr>
     </w:p>
     <w:p>
       <w:pPr>
@@ -3878,6 +3942,7 @@
           <w:sz w:val="28"/>
           <w:szCs w:val="28"/>
         </w:rPr>
+        <w:lastRenderedPageBreak/>
         <w:t>Scope</w:t>
       </w:r>
     </w:p>
@@ -4347,6 +4412,42 @@
       <w:pPr>
         <w:pStyle w:val="ListParagraph"/>
         <w:ind w:left="420"/>
+        <w:rPr>
+          <w:rFonts w:asciiTheme="majorBidi" w:hAnsiTheme="majorBidi" w:cstheme="majorBidi"/>
+          <w:sz w:val="28"/>
+          <w:szCs w:val="28"/>
+          <w:lang w:val="en-GB"/>
+        </w:rPr>
+      </w:pPr>
+    </w:p>
+    <w:p>
+      <w:pPr>
+        <w:pStyle w:val="ListParagraph"/>
+        <w:ind w:left="420"/>
+        <w:rPr>
+          <w:rFonts w:asciiTheme="majorBidi" w:hAnsiTheme="majorBidi" w:cstheme="majorBidi"/>
+          <w:sz w:val="28"/>
+          <w:szCs w:val="28"/>
+          <w:lang w:val="en-GB"/>
+        </w:rPr>
+      </w:pPr>
+    </w:p>
+    <w:p>
+      <w:pPr>
+        <w:pStyle w:val="ListParagraph"/>
+        <w:ind w:left="420"/>
+        <w:rPr>
+          <w:rFonts w:asciiTheme="majorBidi" w:hAnsiTheme="majorBidi" w:cstheme="majorBidi"/>
+          <w:sz w:val="28"/>
+          <w:szCs w:val="28"/>
+          <w:lang w:val="en-GB"/>
+        </w:rPr>
+      </w:pPr>
+    </w:p>
+    <w:p>
+      <w:pPr>
+        <w:pStyle w:val="ListParagraph"/>
+        <w:ind w:left="420"/>
         <w:jc w:val="center"/>
         <w:rPr>
           <w:rFonts w:asciiTheme="majorBidi" w:hAnsiTheme="majorBidi" w:cstheme="majorBidi"/>
@@ -4708,7 +4809,25 @@
           <w:szCs w:val="28"/>
           <w:lang w:val="en-GB"/>
         </w:rPr>
-        <w:t xml:space="preserve">of the technology over time. There is also a need for research on the integration of JCMS with other court systems and the impact of this </w:t>
+        <w:t xml:space="preserve">of the technology over time. </w:t>
+      </w:r>
+      <w:r>
+        <w:rPr>
+          <w:rFonts w:asciiTheme="majorBidi" w:hAnsiTheme="majorBidi" w:cstheme="majorBidi"/>
+          <w:sz w:val="28"/>
+          <w:szCs w:val="28"/>
+          <w:lang w:val="en-GB"/>
+        </w:rPr>
+        <w:t>On-court</w:t>
+      </w:r>
+      <w:r>
+        <w:rPr>
+          <w:rFonts w:asciiTheme="majorBidi" w:hAnsiTheme="majorBidi" w:cstheme="majorBidi"/>
+          <w:sz w:val="28"/>
+          <w:szCs w:val="28"/>
+          <w:lang w:val="en-GB"/>
+        </w:rPr>
+        <w:t xml:space="preserve"> also a need for research on the integration of JCMS with other court systems and the impact of this </w:t>
       </w:r>
       <w:r>
         <w:rPr>
@@ -4798,23 +4917,23 @@
           <w:sz w:val="28"/>
           <w:szCs w:val="28"/>
         </w:rPr>
-        <w:t>Despite the significant progress made in the area of JCMS, there are still</w:t>
-      </w:r>
-      <w:r>
-        <w:rPr>
-          <w:rFonts w:asciiTheme="majorBidi" w:hAnsiTheme="majorBidi" w:cstheme="majorBidi"/>
-          <w:sz w:val="28"/>
-          <w:szCs w:val="28"/>
-        </w:rPr>
-        <w:t xml:space="preserve"> </w:t>
-      </w:r>
-      <w:r>
-        <w:rPr>
-          <w:rFonts w:asciiTheme="majorBidi" w:hAnsiTheme="majorBidi" w:cstheme="majorBidi"/>
-          <w:sz w:val="28"/>
-          <w:szCs w:val="28"/>
-        </w:rPr>
-        <w:t>gaps in the existing literature</w:t>
+        <w:t>Despite the significant progress mad</w:t>
+      </w:r>
+      <w:r>
+        <w:rPr>
+          <w:rFonts w:asciiTheme="majorBidi" w:hAnsiTheme="majorBidi" w:cstheme="majorBidi"/>
+          <w:sz w:val="28"/>
+          <w:szCs w:val="28"/>
+        </w:rPr>
+        <w:t>e in the area of JCMS, there are gaps</w:t>
+      </w:r>
+      <w:r>
+        <w:rPr>
+          <w:rFonts w:asciiTheme="majorBidi" w:hAnsiTheme="majorBidi" w:cstheme="majorBidi"/>
+          <w:sz w:val="28"/>
+          <w:szCs w:val="28"/>
+        </w:rPr>
+        <w:t xml:space="preserve"> in the existing literature</w:t>
       </w:r>
       <w:r>
         <w:rPr>
@@ -5314,7 +5433,15 @@
           <w:sz w:val="28"/>
           <w:szCs w:val="28"/>
         </w:rPr>
-        <w:t>systematically and organised</w:t>
+        <w:t xml:space="preserve">systematically and </w:t>
+      </w:r>
+      <w:r>
+        <w:rPr>
+          <w:rFonts w:ascii="Times New Roman" w:hAnsi="Times New Roman" w:cs="Times New Roman"/>
+          <w:sz w:val="28"/>
+          <w:szCs w:val="28"/>
+        </w:rPr>
+        <w:t>organized</w:t>
       </w:r>
       <w:r>
         <w:rPr>
@@ -6031,7 +6158,23 @@
           <w:sz w:val="28"/>
           <w:szCs w:val="28"/>
         </w:rPr>
-        <w:t>I downloaded the data from google docs as a csv file and used jupyter notebooks for the data analysis</w:t>
+        <w:t xml:space="preserve">I downloaded the data from google docs as a </w:t>
+      </w:r>
+      <w:r>
+        <w:rPr>
+          <w:rFonts w:ascii="Times New Roman" w:hAnsi="Times New Roman" w:cs="Times New Roman"/>
+          <w:sz w:val="28"/>
+          <w:szCs w:val="28"/>
+        </w:rPr>
+        <w:t>CSV</w:t>
+      </w:r>
+      <w:r>
+        <w:rPr>
+          <w:rFonts w:ascii="Times New Roman" w:hAnsi="Times New Roman" w:cs="Times New Roman"/>
+          <w:sz w:val="28"/>
+          <w:szCs w:val="28"/>
+        </w:rPr>
+        <w:t xml:space="preserve"> file and used jupyter notebooks for the data analysis</w:t>
       </w:r>
       <w:r>
         <w:rPr>
@@ -6552,7 +6695,15 @@
           <w:sz w:val="28"/>
           <w:szCs w:val="28"/>
         </w:rPr>
-        <w:t>The Subordinates Court Case Management system will be used by a clerk to</w:t>
+        <w:t>The Judicial Case Monitoring Software</w:t>
+      </w:r>
+      <w:r>
+        <w:rPr>
+          <w:rFonts w:ascii="Times New Roman" w:hAnsi="Times New Roman" w:cs="Times New Roman"/>
+          <w:sz w:val="28"/>
+          <w:szCs w:val="28"/>
+        </w:rPr>
+        <w:t xml:space="preserve"> will be used by a clerk to</w:t>
       </w:r>
       <w:r>
         <w:rPr>
@@ -7619,7 +7770,15 @@
           <w:sz w:val="28"/>
           <w:szCs w:val="28"/>
         </w:rPr>
-        <w:t>The physical design of the court management system</w:t>
+        <w:t>The physica</w:t>
+      </w:r>
+      <w:r>
+        <w:rPr>
+          <w:rFonts w:ascii="Times New Roman" w:hAnsi="Times New Roman" w:cs="Times New Roman"/>
+          <w:sz w:val="28"/>
+          <w:szCs w:val="28"/>
+        </w:rPr>
+        <w:t>l design of the case monitoring software</w:t>
       </w:r>
       <w:r>
         <w:rPr>
@@ -10103,6 +10262,3645 @@
         <w:ind w:left="420"/>
         <w:rPr>
           <w:rFonts w:asciiTheme="majorBidi" w:hAnsiTheme="majorBidi" w:cstheme="majorBidi"/>
+          <w:sz w:val="28"/>
+          <w:szCs w:val="28"/>
+          <w:lang w:val="en-GB"/>
+        </w:rPr>
+      </w:pPr>
+      <w:r>
+        <w:rPr>
+          <w:rFonts w:asciiTheme="majorBidi" w:hAnsiTheme="majorBidi" w:cstheme="majorBidi"/>
+          <w:sz w:val="28"/>
+          <w:szCs w:val="28"/>
+          <w:lang w:val="en-GB"/>
+        </w:rPr>
+        <w:t>After being given access, the user will be taken to the main for entering cases</w:t>
+      </w:r>
+      <w:r>
+        <w:rPr>
+          <w:rFonts w:asciiTheme="majorBidi" w:hAnsiTheme="majorBidi" w:cstheme="majorBidi"/>
+          <w:sz w:val="28"/>
+          <w:szCs w:val="28"/>
+          <w:lang w:val="en-GB"/>
+        </w:rPr>
+        <w:t xml:space="preserve">. </w:t>
+      </w:r>
+      <w:r>
+        <w:rPr>
+          <w:rFonts w:asciiTheme="majorBidi" w:hAnsiTheme="majorBidi" w:cstheme="majorBidi"/>
+          <w:sz w:val="28"/>
+          <w:szCs w:val="28"/>
+          <w:lang w:val="en-GB"/>
+        </w:rPr>
+        <w:t xml:space="preserve">The user will be able to record cases. Each case file requires a case ID, the </w:t>
+      </w:r>
+      <w:r>
+        <w:rPr>
+          <w:rFonts w:asciiTheme="majorBidi" w:hAnsiTheme="majorBidi" w:cstheme="majorBidi"/>
+          <w:sz w:val="28"/>
+          <w:szCs w:val="28"/>
+          <w:lang w:val="en-GB"/>
+        </w:rPr>
+        <w:t>client’s</w:t>
+      </w:r>
+      <w:r>
+        <w:rPr>
+          <w:rFonts w:asciiTheme="majorBidi" w:hAnsiTheme="majorBidi" w:cstheme="majorBidi"/>
+          <w:sz w:val="28"/>
+          <w:szCs w:val="28"/>
+          <w:lang w:val="en-GB"/>
+        </w:rPr>
+        <w:t xml:space="preserve"> first and second name, </w:t>
+      </w:r>
+      <w:r>
+        <w:rPr>
+          <w:rFonts w:asciiTheme="majorBidi" w:hAnsiTheme="majorBidi" w:cstheme="majorBidi"/>
+          <w:sz w:val="28"/>
+          <w:szCs w:val="28"/>
+          <w:lang w:val="en-GB"/>
+        </w:rPr>
+        <w:t xml:space="preserve">the </w:t>
+      </w:r>
+      <w:r>
+        <w:rPr>
+          <w:rFonts w:asciiTheme="majorBidi" w:hAnsiTheme="majorBidi" w:cstheme="majorBidi"/>
+          <w:sz w:val="28"/>
+          <w:szCs w:val="28"/>
+          <w:lang w:val="en-GB"/>
+        </w:rPr>
+        <w:t>lawyer</w:t>
+      </w:r>
+      <w:r>
+        <w:rPr>
+          <w:rFonts w:asciiTheme="majorBidi" w:hAnsiTheme="majorBidi" w:cstheme="majorBidi"/>
+          <w:sz w:val="28"/>
+          <w:szCs w:val="28"/>
+          <w:lang w:val="en-GB"/>
+        </w:rPr>
+        <w:t xml:space="preserve">/Attorney in charge of that case, </w:t>
+      </w:r>
+      <w:r>
+        <w:rPr>
+          <w:rFonts w:asciiTheme="majorBidi" w:hAnsiTheme="majorBidi" w:cstheme="majorBidi"/>
+          <w:sz w:val="28"/>
+          <w:szCs w:val="28"/>
+          <w:lang w:val="en-GB"/>
+        </w:rPr>
+        <w:t xml:space="preserve">and </w:t>
+      </w:r>
+      <w:r>
+        <w:rPr>
+          <w:rFonts w:asciiTheme="majorBidi" w:hAnsiTheme="majorBidi" w:cstheme="majorBidi"/>
+          <w:sz w:val="28"/>
+          <w:szCs w:val="28"/>
+          <w:lang w:val="en-GB"/>
+        </w:rPr>
+        <w:t xml:space="preserve">both the client and </w:t>
+      </w:r>
+      <w:r>
+        <w:rPr>
+          <w:rFonts w:asciiTheme="majorBidi" w:hAnsiTheme="majorBidi" w:cstheme="majorBidi"/>
+          <w:sz w:val="28"/>
+          <w:szCs w:val="28"/>
+          <w:lang w:val="en-GB"/>
+        </w:rPr>
+        <w:t>lawyer’s</w:t>
+      </w:r>
+      <w:r>
+        <w:rPr>
+          <w:rFonts w:asciiTheme="majorBidi" w:hAnsiTheme="majorBidi" w:cstheme="majorBidi"/>
+          <w:sz w:val="28"/>
+          <w:szCs w:val="28"/>
+          <w:lang w:val="en-GB"/>
+        </w:rPr>
+        <w:t xml:space="preserve"> contacts. </w:t>
+      </w:r>
+      <w:r>
+        <w:rPr>
+          <w:rFonts w:asciiTheme="majorBidi" w:hAnsiTheme="majorBidi" w:cstheme="majorBidi"/>
+          <w:sz w:val="28"/>
+          <w:szCs w:val="28"/>
+          <w:lang w:val="en-GB"/>
+        </w:rPr>
+        <w:t xml:space="preserve">Some of the fields that are </w:t>
+      </w:r>
+      <w:r>
+        <w:rPr>
+          <w:rFonts w:asciiTheme="majorBidi" w:hAnsiTheme="majorBidi" w:cstheme="majorBidi"/>
+          <w:sz w:val="28"/>
+          <w:szCs w:val="28"/>
+          <w:lang w:val="en-GB"/>
+        </w:rPr>
+        <w:t xml:space="preserve">critically required </w:t>
+      </w:r>
+      <w:r>
+        <w:rPr>
+          <w:rFonts w:asciiTheme="majorBidi" w:hAnsiTheme="majorBidi" w:cstheme="majorBidi"/>
+          <w:sz w:val="28"/>
+          <w:szCs w:val="28"/>
+          <w:lang w:val="en-GB"/>
+        </w:rPr>
+        <w:t>are</w:t>
+      </w:r>
+      <w:r>
+        <w:rPr>
+          <w:rFonts w:asciiTheme="majorBidi" w:hAnsiTheme="majorBidi" w:cstheme="majorBidi"/>
+          <w:sz w:val="28"/>
+          <w:szCs w:val="28"/>
+          <w:lang w:val="en-GB"/>
+        </w:rPr>
+        <w:t xml:space="preserve"> </w:t>
+      </w:r>
+      <w:r>
+        <w:rPr>
+          <w:rFonts w:asciiTheme="majorBidi" w:hAnsiTheme="majorBidi" w:cstheme="majorBidi"/>
+          <w:sz w:val="28"/>
+          <w:szCs w:val="28"/>
+          <w:lang w:val="en-GB"/>
+        </w:rPr>
+        <w:t>the Case type</w:t>
+      </w:r>
+      <w:r>
+        <w:rPr>
+          <w:rFonts w:asciiTheme="majorBidi" w:hAnsiTheme="majorBidi" w:cstheme="majorBidi"/>
+          <w:sz w:val="28"/>
+          <w:szCs w:val="28"/>
+          <w:lang w:val="en-GB"/>
+        </w:rPr>
+        <w:t xml:space="preserve"> and Case status, it can be pending, approved, on hold or resolved. The clerk will be able to track a case</w:t>
+      </w:r>
+      <w:r>
+        <w:rPr>
+          <w:rFonts w:asciiTheme="majorBidi" w:hAnsiTheme="majorBidi" w:cstheme="majorBidi"/>
+          <w:sz w:val="28"/>
+          <w:szCs w:val="28"/>
+          <w:lang w:val="en-GB"/>
+        </w:rPr>
+        <w:t xml:space="preserve"> using the Case status. </w:t>
+      </w:r>
+      <w:r>
+        <w:rPr>
+          <w:rFonts w:asciiTheme="majorBidi" w:hAnsiTheme="majorBidi" w:cstheme="majorBidi"/>
+          <w:sz w:val="28"/>
+          <w:szCs w:val="28"/>
+          <w:lang w:val="en-GB"/>
+        </w:rPr>
+        <w:t xml:space="preserve">The court appearances that the client has made and billing information. </w:t>
+      </w:r>
+      <w:r>
+        <w:rPr>
+          <w:rFonts w:asciiTheme="majorBidi" w:hAnsiTheme="majorBidi" w:cstheme="majorBidi"/>
+          <w:sz w:val="28"/>
+          <w:szCs w:val="28"/>
+          <w:lang w:val="en-GB"/>
+        </w:rPr>
+        <w:t>The name of the Judge in charge of the case has to be recorded including their email, contact and ID number. A hearing date has to be set for the case</w:t>
+      </w:r>
+      <w:r>
+        <w:rPr>
+          <w:rFonts w:asciiTheme="majorBidi" w:hAnsiTheme="majorBidi" w:cstheme="majorBidi"/>
+          <w:sz w:val="28"/>
+          <w:szCs w:val="28"/>
+          <w:lang w:val="en-GB"/>
+        </w:rPr>
+        <w:t xml:space="preserve"> and also the next hearing. All these details have to be submitted to the database and an email will be sent to the Judge </w:t>
+      </w:r>
+      <w:r>
+        <w:rPr>
+          <w:rFonts w:asciiTheme="majorBidi" w:hAnsiTheme="majorBidi" w:cstheme="majorBidi"/>
+          <w:sz w:val="28"/>
+          <w:szCs w:val="28"/>
+          <w:lang w:val="en-GB"/>
+        </w:rPr>
+        <w:t xml:space="preserve">containing some of the case details. This will save the judge time </w:t>
+      </w:r>
+      <w:r>
+        <w:rPr>
+          <w:rFonts w:asciiTheme="majorBidi" w:hAnsiTheme="majorBidi" w:cstheme="majorBidi"/>
+          <w:sz w:val="28"/>
+          <w:szCs w:val="28"/>
+          <w:lang w:val="en-GB"/>
+        </w:rPr>
+        <w:t xml:space="preserve">by sending them the required details of a case file instead of going through a whole document with a lot of </w:t>
+      </w:r>
+      <w:r>
+        <w:rPr>
+          <w:rFonts w:asciiTheme="majorBidi" w:hAnsiTheme="majorBidi" w:cstheme="majorBidi"/>
+          <w:sz w:val="28"/>
+          <w:szCs w:val="28"/>
+          <w:lang w:val="en-GB"/>
+        </w:rPr>
+        <w:t xml:space="preserve">pages. </w:t>
+      </w:r>
+    </w:p>
+    <w:p>
+      <w:pPr>
+        <w:pStyle w:val="ListParagraph"/>
+        <w:ind w:left="420"/>
+        <w:rPr>
+          <w:rFonts w:asciiTheme="majorBidi" w:hAnsiTheme="majorBidi" w:cstheme="majorBidi"/>
+          <w:sz w:val="28"/>
+          <w:szCs w:val="28"/>
+          <w:lang w:val="en-GB"/>
+        </w:rPr>
+      </w:pPr>
+    </w:p>
+    <w:p>
+      <w:pPr>
+        <w:pStyle w:val="ListParagraph"/>
+        <w:ind w:left="420"/>
+        <w:rPr>
+          <w:rFonts w:asciiTheme="majorBidi" w:hAnsiTheme="majorBidi" w:cstheme="majorBidi"/>
+          <w:b/>
+          <w:sz w:val="28"/>
+          <w:szCs w:val="28"/>
+          <w:lang w:val="en-GB"/>
+        </w:rPr>
+      </w:pPr>
+      <w:r>
+        <w:rPr>
+          <w:rFonts w:asciiTheme="majorBidi" w:hAnsiTheme="majorBidi" w:cstheme="majorBidi"/>
+          <w:b/>
+          <w:sz w:val="28"/>
+          <w:szCs w:val="28"/>
+          <w:lang w:val="en-GB"/>
+        </w:rPr>
+        <w:lastRenderedPageBreak/>
+        <w:t>Figure 20: Case Entry Page</w:t>
+      </w:r>
+    </w:p>
+    <w:p>
+      <w:pPr>
+        <w:pStyle w:val="ListParagraph"/>
+        <w:ind w:left="420"/>
+        <w:rPr>
+          <w:rFonts w:asciiTheme="majorBidi" w:hAnsiTheme="majorBidi" w:cstheme="majorBidi"/>
+          <w:sz w:val="28"/>
+          <w:szCs w:val="28"/>
+          <w:lang w:val="en-GB"/>
+        </w:rPr>
+      </w:pPr>
+    </w:p>
+    <w:p>
+      <w:pPr>
+        <w:pStyle w:val="ListParagraph"/>
+        <w:ind w:left="420"/>
+        <w:rPr>
+          <w:rFonts w:asciiTheme="majorBidi" w:hAnsiTheme="majorBidi" w:cstheme="majorBidi"/>
+          <w:noProof/>
+          <w:sz w:val="28"/>
+          <w:szCs w:val="28"/>
+        </w:rPr>
+      </w:pPr>
+    </w:p>
+    <w:p>
+      <w:pPr>
+        <w:pStyle w:val="ListParagraph"/>
+        <w:ind w:left="420"/>
+        <w:rPr>
+          <w:rFonts w:asciiTheme="majorBidi" w:hAnsiTheme="majorBidi" w:cstheme="majorBidi"/>
+          <w:sz w:val="28"/>
+          <w:szCs w:val="28"/>
+          <w:lang w:val="en-GB"/>
+        </w:rPr>
+      </w:pPr>
+      <w:r>
+        <w:rPr>
+          <w:rFonts w:asciiTheme="majorBidi" w:hAnsiTheme="majorBidi" w:cstheme="majorBidi"/>
+          <w:noProof/>
+          <w:sz w:val="28"/>
+          <w:szCs w:val="28"/>
+        </w:rPr>
+        <w:drawing>
+          <wp:inline distT="0" distB="0" distL="0" distR="0" wp14:anchorId="03CB5F10" wp14:editId="2C0AA189">
+            <wp:extent cx="5921375" cy="3943132"/>
+            <wp:effectExtent l="0" t="0" r="3175" b="635"/>
+            <wp:docPr id="23" name="Picture 23"/>
+            <wp:cNvGraphicFramePr>
+              <a:graphicFrameLocks xmlns:a="http://schemas.openxmlformats.org/drawingml/2006/main" noChangeAspect="1"/>
+            </wp:cNvGraphicFramePr>
+            <a:graphic xmlns:a="http://schemas.openxmlformats.org/drawingml/2006/main">
+              <a:graphicData uri="http://schemas.openxmlformats.org/drawingml/2006/picture">
+                <pic:pic xmlns:pic="http://schemas.openxmlformats.org/drawingml/2006/picture">
+                  <pic:nvPicPr>
+                    <pic:cNvPr id="23" name="Screenshot 2023-03-19 112429.png"/>
+                    <pic:cNvPicPr/>
+                  </pic:nvPicPr>
+                  <pic:blipFill>
+                    <a:blip r:embed="rId29">
+                      <a:extLst>
+                        <a:ext uri="{28A0092B-C50C-407E-A947-70E740481C1C}">
+                          <a14:useLocalDpi xmlns:a14="http://schemas.microsoft.com/office/drawing/2010/main" val="0"/>
+                        </a:ext>
+                      </a:extLst>
+                    </a:blip>
+                    <a:stretch>
+                      <a:fillRect/>
+                    </a:stretch>
+                  </pic:blipFill>
+                  <pic:spPr>
+                    <a:xfrm>
+                      <a:off x="0" y="0"/>
+                      <a:ext cx="5935085" cy="3952262"/>
+                    </a:xfrm>
+                    <a:prstGeom prst="rect">
+                      <a:avLst/>
+                    </a:prstGeom>
+                  </pic:spPr>
+                </pic:pic>
+              </a:graphicData>
+            </a:graphic>
+          </wp:inline>
+        </w:drawing>
+      </w:r>
+    </w:p>
+    <w:p>
+      <w:pPr>
+        <w:pStyle w:val="ListParagraph"/>
+        <w:ind w:left="420"/>
+        <w:rPr>
+          <w:rFonts w:asciiTheme="majorBidi" w:hAnsiTheme="majorBidi" w:cstheme="majorBidi"/>
+          <w:sz w:val="28"/>
+          <w:szCs w:val="28"/>
+          <w:lang w:val="en-GB"/>
+        </w:rPr>
+      </w:pPr>
+    </w:p>
+    <w:p>
+      <w:pPr>
+        <w:pStyle w:val="ListParagraph"/>
+        <w:ind w:left="420"/>
+        <w:rPr>
+          <w:rFonts w:asciiTheme="majorBidi" w:hAnsiTheme="majorBidi" w:cstheme="majorBidi"/>
+          <w:sz w:val="28"/>
+          <w:szCs w:val="28"/>
+          <w:lang w:val="en-GB"/>
+        </w:rPr>
+      </w:pPr>
+    </w:p>
+    <w:p>
+      <w:pPr>
+        <w:pStyle w:val="ListParagraph"/>
+        <w:ind w:left="420"/>
+        <w:rPr>
+          <w:rFonts w:asciiTheme="majorBidi" w:hAnsiTheme="majorBidi" w:cstheme="majorBidi"/>
+          <w:b/>
+          <w:sz w:val="28"/>
+          <w:szCs w:val="28"/>
+          <w:lang w:val="en-GB"/>
+        </w:rPr>
+      </w:pPr>
+      <w:r>
+        <w:rPr>
+          <w:rFonts w:asciiTheme="majorBidi" w:hAnsiTheme="majorBidi" w:cstheme="majorBidi"/>
+          <w:b/>
+          <w:sz w:val="28"/>
+          <w:szCs w:val="28"/>
+          <w:lang w:val="en-GB"/>
+        </w:rPr>
+        <w:t>Figure 21: Case Details email</w:t>
+      </w:r>
+    </w:p>
+    <w:p>
+      <w:pPr>
+        <w:pStyle w:val="ListParagraph"/>
+        <w:ind w:left="420"/>
+        <w:rPr>
+          <w:rFonts w:asciiTheme="majorBidi" w:hAnsiTheme="majorBidi" w:cstheme="majorBidi"/>
+          <w:sz w:val="28"/>
+          <w:szCs w:val="28"/>
+          <w:lang w:val="en-GB"/>
+        </w:rPr>
+      </w:pPr>
+    </w:p>
+    <w:p>
+      <w:pPr>
+        <w:pStyle w:val="ListParagraph"/>
+        <w:ind w:left="420"/>
+        <w:rPr>
+          <w:rFonts w:asciiTheme="majorBidi" w:hAnsiTheme="majorBidi" w:cstheme="majorBidi"/>
+          <w:sz w:val="28"/>
+          <w:szCs w:val="28"/>
+          <w:lang w:val="en-GB"/>
+        </w:rPr>
+      </w:pPr>
+      <w:r>
+        <w:rPr>
+          <w:rFonts w:asciiTheme="majorBidi" w:hAnsiTheme="majorBidi" w:cstheme="majorBidi"/>
+          <w:sz w:val="28"/>
+          <w:szCs w:val="28"/>
+          <w:lang w:val="en-GB"/>
+        </w:rPr>
+        <w:drawing>
+          <wp:inline distT="0" distB="0" distL="0" distR="0" wp14:anchorId="47B0F29E" wp14:editId="08F13FD3">
+            <wp:extent cx="5731510" cy="1979930"/>
+            <wp:effectExtent l="0" t="0" r="2540" b="1270"/>
+            <wp:docPr id="22" name="Picture 22"/>
+            <wp:cNvGraphicFramePr>
+              <a:graphicFrameLocks xmlns:a="http://schemas.openxmlformats.org/drawingml/2006/main" noChangeAspect="1"/>
+            </wp:cNvGraphicFramePr>
+            <a:graphic xmlns:a="http://schemas.openxmlformats.org/drawingml/2006/main">
+              <a:graphicData uri="http://schemas.openxmlformats.org/drawingml/2006/picture">
+                <pic:pic xmlns:pic="http://schemas.openxmlformats.org/drawingml/2006/picture">
+                  <pic:nvPicPr>
+                    <pic:cNvPr id="1" name=""/>
+                    <pic:cNvPicPr/>
+                  </pic:nvPicPr>
+                  <pic:blipFill>
+                    <a:blip r:embed="rId30"/>
+                    <a:stretch>
+                      <a:fillRect/>
+                    </a:stretch>
+                  </pic:blipFill>
+                  <pic:spPr>
+                    <a:xfrm>
+                      <a:off x="0" y="0"/>
+                      <a:ext cx="5731510" cy="1979930"/>
+                    </a:xfrm>
+                    <a:prstGeom prst="rect">
+                      <a:avLst/>
+                    </a:prstGeom>
+                  </pic:spPr>
+                </pic:pic>
+              </a:graphicData>
+            </a:graphic>
+          </wp:inline>
+        </w:drawing>
+      </w:r>
+    </w:p>
+    <w:p>
+      <w:pPr>
+        <w:pStyle w:val="ListParagraph"/>
+        <w:ind w:left="420"/>
+        <w:rPr>
+          <w:rFonts w:asciiTheme="majorBidi" w:hAnsiTheme="majorBidi" w:cstheme="majorBidi"/>
+          <w:sz w:val="28"/>
+          <w:szCs w:val="28"/>
+          <w:lang w:val="en-GB"/>
+        </w:rPr>
+      </w:pPr>
+    </w:p>
+    <w:p>
+      <w:pPr>
+        <w:pStyle w:val="ListParagraph"/>
+        <w:ind w:left="420"/>
+        <w:rPr>
+          <w:rFonts w:asciiTheme="majorBidi" w:hAnsiTheme="majorBidi" w:cstheme="majorBidi"/>
+          <w:sz w:val="28"/>
+          <w:szCs w:val="28"/>
+          <w:lang w:val="en-GB"/>
+        </w:rPr>
+      </w:pPr>
+      <w:r>
+        <w:rPr>
+          <w:rFonts w:asciiTheme="majorBidi" w:hAnsiTheme="majorBidi" w:cstheme="majorBidi"/>
+          <w:sz w:val="28"/>
+          <w:szCs w:val="28"/>
+          <w:lang w:val="en-GB"/>
+        </w:rPr>
+        <w:t xml:space="preserve">After submitting the </w:t>
+      </w:r>
+      <w:r>
+        <w:rPr>
+          <w:rFonts w:asciiTheme="majorBidi" w:hAnsiTheme="majorBidi" w:cstheme="majorBidi"/>
+          <w:sz w:val="28"/>
+          <w:szCs w:val="28"/>
+          <w:lang w:val="en-GB"/>
+        </w:rPr>
+        <w:t>case details, an email that looks like the one in Figure 21 will be sent to the judge. T</w:t>
+      </w:r>
+      <w:r>
+        <w:rPr>
+          <w:rFonts w:asciiTheme="majorBidi" w:hAnsiTheme="majorBidi" w:cstheme="majorBidi"/>
+          <w:sz w:val="28"/>
+          <w:szCs w:val="28"/>
+          <w:lang w:val="en-GB"/>
+        </w:rPr>
+        <w:t>he case details can updated for example the client has shown up twice in the court roo</w:t>
+      </w:r>
+      <w:r>
+        <w:rPr>
+          <w:rFonts w:asciiTheme="majorBidi" w:hAnsiTheme="majorBidi" w:cstheme="majorBidi"/>
+          <w:sz w:val="28"/>
+          <w:szCs w:val="28"/>
+          <w:lang w:val="en-GB"/>
+        </w:rPr>
+        <w:t xml:space="preserve">m, the number of appearances and </w:t>
+      </w:r>
+      <w:r>
+        <w:rPr>
+          <w:rFonts w:asciiTheme="majorBidi" w:hAnsiTheme="majorBidi" w:cstheme="majorBidi"/>
+          <w:sz w:val="28"/>
+          <w:szCs w:val="28"/>
+          <w:lang w:val="en-GB"/>
+        </w:rPr>
+        <w:lastRenderedPageBreak/>
+        <w:t xml:space="preserve">the next hearing </w:t>
+      </w:r>
+      <w:r>
+        <w:rPr>
+          <w:rFonts w:asciiTheme="majorBidi" w:hAnsiTheme="majorBidi" w:cstheme="majorBidi"/>
+          <w:sz w:val="28"/>
+          <w:szCs w:val="28"/>
+          <w:lang w:val="en-GB"/>
+        </w:rPr>
+        <w:t>has</w:t>
+      </w:r>
+      <w:r>
+        <w:rPr>
+          <w:rFonts w:asciiTheme="majorBidi" w:hAnsiTheme="majorBidi" w:cstheme="majorBidi"/>
+          <w:sz w:val="28"/>
+          <w:szCs w:val="28"/>
+          <w:lang w:val="en-GB"/>
+        </w:rPr>
+        <w:t xml:space="preserve"> to be updated. If the user is an admin, he can be able to delete the case details. </w:t>
+      </w:r>
+    </w:p>
+    <w:p>
+      <w:pPr>
+        <w:pStyle w:val="ListParagraph"/>
+        <w:ind w:left="420"/>
+        <w:rPr>
+          <w:rFonts w:asciiTheme="majorBidi" w:hAnsiTheme="majorBidi" w:cstheme="majorBidi"/>
+          <w:sz w:val="28"/>
+          <w:szCs w:val="28"/>
+          <w:lang w:val="en-GB"/>
+        </w:rPr>
+      </w:pPr>
+    </w:p>
+    <w:p>
+      <w:pPr>
+        <w:pStyle w:val="ListParagraph"/>
+        <w:ind w:left="420"/>
+        <w:rPr>
+          <w:rFonts w:asciiTheme="majorBidi" w:hAnsiTheme="majorBidi" w:cstheme="majorBidi"/>
+          <w:b/>
+          <w:sz w:val="28"/>
+          <w:szCs w:val="28"/>
+          <w:lang w:val="en-GB"/>
+        </w:rPr>
+      </w:pPr>
+      <w:r>
+        <w:rPr>
+          <w:rFonts w:asciiTheme="majorBidi" w:hAnsiTheme="majorBidi" w:cstheme="majorBidi"/>
+          <w:b/>
+          <w:sz w:val="28"/>
+          <w:szCs w:val="28"/>
+          <w:lang w:val="en-GB"/>
+        </w:rPr>
+        <w:t>3.3.4 Code generation</w:t>
+      </w:r>
+    </w:p>
+    <w:p>
+      <w:pPr>
+        <w:pStyle w:val="ListParagraph"/>
+        <w:ind w:left="420"/>
+        <w:rPr>
+          <w:rFonts w:asciiTheme="majorBidi" w:hAnsiTheme="majorBidi" w:cstheme="majorBidi"/>
+          <w:sz w:val="28"/>
+          <w:szCs w:val="28"/>
+          <w:lang w:val="en-GB"/>
+        </w:rPr>
+      </w:pPr>
+      <w:r>
+        <w:rPr>
+          <w:rFonts w:asciiTheme="majorBidi" w:hAnsiTheme="majorBidi" w:cstheme="majorBidi"/>
+          <w:sz w:val="28"/>
+          <w:szCs w:val="28"/>
+          <w:lang w:val="en-GB"/>
+        </w:rPr>
+        <w:t>The code below is a function that is used to submit information to the database.</w:t>
+      </w:r>
+    </w:p>
+    <w:p>
+      <w:pPr>
+        <w:shd w:val="clear" w:color="auto" w:fill="282C34"/>
+        <w:spacing w:after="0" w:line="285" w:lineRule="atLeast"/>
+        <w:rPr>
+          <w:rFonts w:ascii="Consolas" w:eastAsia="Times New Roman" w:hAnsi="Consolas" w:cs="Times New Roman"/>
+          <w:color w:val="BBBBBB"/>
+        </w:rPr>
+      </w:pPr>
+      <w:r>
+        <w:rPr>
+          <w:rFonts w:ascii="Consolas" w:eastAsia="Times New Roman" w:hAnsi="Consolas" w:cs="Times New Roman"/>
+          <w:color w:val="BBBBBB"/>
+        </w:rPr>
+        <w:t xml:space="preserve">  </w:t>
+      </w:r>
+      <w:r>
+        <w:rPr>
+          <w:rFonts w:ascii="Consolas" w:eastAsia="Times New Roman" w:hAnsi="Consolas" w:cs="Times New Roman"/>
+          <w:color w:val="C678DD"/>
+        </w:rPr>
+        <w:t>def</w:t>
+      </w:r>
+      <w:r>
+        <w:rPr>
+          <w:rFonts w:ascii="Consolas" w:eastAsia="Times New Roman" w:hAnsi="Consolas" w:cs="Times New Roman"/>
+          <w:color w:val="BBBBBB"/>
+        </w:rPr>
+        <w:t xml:space="preserve"> </w:t>
+      </w:r>
+      <w:r>
+        <w:rPr>
+          <w:rFonts w:ascii="Consolas" w:eastAsia="Times New Roman" w:hAnsi="Consolas" w:cs="Times New Roman"/>
+          <w:color w:val="61AFEF"/>
+        </w:rPr>
+        <w:t>submit</w:t>
+      </w:r>
+      <w:r>
+        <w:rPr>
+          <w:rFonts w:ascii="Consolas" w:eastAsia="Times New Roman" w:hAnsi="Consolas" w:cs="Times New Roman"/>
+          <w:color w:val="ABB2BF"/>
+        </w:rPr>
+        <w:t>(</w:t>
+      </w:r>
+      <w:r>
+        <w:rPr>
+          <w:rFonts w:ascii="Consolas" w:eastAsia="Times New Roman" w:hAnsi="Consolas" w:cs="Times New Roman"/>
+          <w:color w:val="D19A66"/>
+        </w:rPr>
+        <w:t>self</w:t>
+      </w:r>
+      <w:r>
+        <w:rPr>
+          <w:rFonts w:ascii="Consolas" w:eastAsia="Times New Roman" w:hAnsi="Consolas" w:cs="Times New Roman"/>
+          <w:color w:val="ABB2BF"/>
+        </w:rPr>
+        <w:t>)</w:t>
+      </w:r>
+      <w:r>
+        <w:rPr>
+          <w:rFonts w:ascii="Consolas" w:eastAsia="Times New Roman" w:hAnsi="Consolas" w:cs="Times New Roman"/>
+          <w:color w:val="BBBBBB"/>
+        </w:rPr>
+        <w:t>:</w:t>
+      </w:r>
+    </w:p>
+    <w:p>
+      <w:pPr>
+        <w:shd w:val="clear" w:color="auto" w:fill="282C34"/>
+        <w:spacing w:after="0" w:line="285" w:lineRule="atLeast"/>
+        <w:rPr>
+          <w:rFonts w:ascii="Consolas" w:eastAsia="Times New Roman" w:hAnsi="Consolas" w:cs="Times New Roman"/>
+          <w:color w:val="BBBBBB"/>
+        </w:rPr>
+      </w:pPr>
+      <w:r>
+        <w:rPr>
+          <w:rFonts w:ascii="Consolas" w:eastAsia="Times New Roman" w:hAnsi="Consolas" w:cs="Times New Roman"/>
+          <w:color w:val="BBBBBB"/>
+        </w:rPr>
+        <w:t xml:space="preserve">            </w:t>
+      </w:r>
+      <w:r>
+        <w:rPr>
+          <w:rFonts w:ascii="Consolas" w:eastAsia="Times New Roman" w:hAnsi="Consolas" w:cs="Times New Roman"/>
+          <w:color w:val="C678DD"/>
+        </w:rPr>
+        <w:t>if</w:t>
+      </w:r>
+      <w:r>
+        <w:rPr>
+          <w:rFonts w:ascii="Consolas" w:eastAsia="Times New Roman" w:hAnsi="Consolas" w:cs="Times New Roman"/>
+          <w:color w:val="BBBBBB"/>
+        </w:rPr>
+        <w:t xml:space="preserve"> </w:t>
+      </w:r>
+      <w:r>
+        <w:rPr>
+          <w:rFonts w:ascii="Consolas" w:eastAsia="Times New Roman" w:hAnsi="Consolas" w:cs="Times New Roman"/>
+          <w:color w:val="E06C75"/>
+        </w:rPr>
+        <w:t>self</w:t>
+      </w:r>
+      <w:r>
+        <w:rPr>
+          <w:rFonts w:ascii="Consolas" w:eastAsia="Times New Roman" w:hAnsi="Consolas" w:cs="Times New Roman"/>
+          <w:color w:val="BBBBBB"/>
+        </w:rPr>
+        <w:t>.caseid_string.get()</w:t>
+      </w:r>
+      <w:r>
+        <w:rPr>
+          <w:rFonts w:ascii="Consolas" w:eastAsia="Times New Roman" w:hAnsi="Consolas" w:cs="Times New Roman"/>
+          <w:color w:val="ABB2BF"/>
+        </w:rPr>
+        <w:t>==</w:t>
+      </w:r>
+      <w:r>
+        <w:rPr>
+          <w:rFonts w:ascii="Consolas" w:eastAsia="Times New Roman" w:hAnsi="Consolas" w:cs="Times New Roman"/>
+          <w:color w:val="BBBBBB"/>
+        </w:rPr>
+        <w:t xml:space="preserve"> </w:t>
+      </w:r>
+      <w:r>
+        <w:rPr>
+          <w:rFonts w:ascii="Consolas" w:eastAsia="Times New Roman" w:hAnsi="Consolas" w:cs="Times New Roman"/>
+          <w:color w:val="98C379"/>
+        </w:rPr>
+        <w:t>" "</w:t>
+      </w:r>
+      <w:r>
+        <w:rPr>
+          <w:rFonts w:ascii="Consolas" w:eastAsia="Times New Roman" w:hAnsi="Consolas" w:cs="Times New Roman"/>
+          <w:color w:val="BBBBBB"/>
+        </w:rPr>
+        <w:t xml:space="preserve"> </w:t>
+      </w:r>
+      <w:r>
+        <w:rPr>
+          <w:rFonts w:ascii="Consolas" w:eastAsia="Times New Roman" w:hAnsi="Consolas" w:cs="Times New Roman"/>
+          <w:color w:val="C678DD"/>
+        </w:rPr>
+        <w:t>or</w:t>
+      </w:r>
+      <w:r>
+        <w:rPr>
+          <w:rFonts w:ascii="Consolas" w:eastAsia="Times New Roman" w:hAnsi="Consolas" w:cs="Times New Roman"/>
+          <w:color w:val="BBBBBB"/>
+        </w:rPr>
+        <w:t xml:space="preserve"> </w:t>
+      </w:r>
+      <w:r>
+        <w:rPr>
+          <w:rFonts w:ascii="Consolas" w:eastAsia="Times New Roman" w:hAnsi="Consolas" w:cs="Times New Roman"/>
+          <w:color w:val="E06C75"/>
+        </w:rPr>
+        <w:t>self</w:t>
+      </w:r>
+      <w:r>
+        <w:rPr>
+          <w:rFonts w:ascii="Consolas" w:eastAsia="Times New Roman" w:hAnsi="Consolas" w:cs="Times New Roman"/>
+          <w:color w:val="BBBBBB"/>
+        </w:rPr>
+        <w:t xml:space="preserve">.appearances_string </w:t>
+      </w:r>
+      <w:r>
+        <w:rPr>
+          <w:rFonts w:ascii="Consolas" w:eastAsia="Times New Roman" w:hAnsi="Consolas" w:cs="Times New Roman"/>
+          <w:color w:val="ABB2BF"/>
+        </w:rPr>
+        <w:t>==</w:t>
+      </w:r>
+      <w:r>
+        <w:rPr>
+          <w:rFonts w:ascii="Consolas" w:eastAsia="Times New Roman" w:hAnsi="Consolas" w:cs="Times New Roman"/>
+          <w:color w:val="BBBBBB"/>
+        </w:rPr>
+        <w:t xml:space="preserve"> </w:t>
+      </w:r>
+      <w:r>
+        <w:rPr>
+          <w:rFonts w:ascii="Consolas" w:eastAsia="Times New Roman" w:hAnsi="Consolas" w:cs="Times New Roman"/>
+          <w:color w:val="98C379"/>
+        </w:rPr>
+        <w:t>" "</w:t>
+      </w:r>
+      <w:r>
+        <w:rPr>
+          <w:rFonts w:ascii="Consolas" w:eastAsia="Times New Roman" w:hAnsi="Consolas" w:cs="Times New Roman"/>
+          <w:color w:val="BBBBBB"/>
+        </w:rPr>
+        <w:t>:</w:t>
+      </w:r>
+    </w:p>
+    <w:p>
+      <w:pPr>
+        <w:shd w:val="clear" w:color="auto" w:fill="282C34"/>
+        <w:spacing w:after="0" w:line="285" w:lineRule="atLeast"/>
+        <w:rPr>
+          <w:rFonts w:ascii="Consolas" w:eastAsia="Times New Roman" w:hAnsi="Consolas" w:cs="Times New Roman"/>
+          <w:color w:val="BBBBBB"/>
+        </w:rPr>
+      </w:pPr>
+      <w:r>
+        <w:rPr>
+          <w:rFonts w:ascii="Consolas" w:eastAsia="Times New Roman" w:hAnsi="Consolas" w:cs="Times New Roman"/>
+          <w:color w:val="BBBBBB"/>
+        </w:rPr>
+        <w:t>                messagebox.showerror(</w:t>
+      </w:r>
+      <w:r>
+        <w:rPr>
+          <w:rFonts w:ascii="Consolas" w:eastAsia="Times New Roman" w:hAnsi="Consolas" w:cs="Times New Roman"/>
+          <w:color w:val="98C379"/>
+        </w:rPr>
+        <w:t>'Error'</w:t>
+      </w:r>
+      <w:r>
+        <w:rPr>
+          <w:rFonts w:ascii="Consolas" w:eastAsia="Times New Roman" w:hAnsi="Consolas" w:cs="Times New Roman"/>
+          <w:color w:val="BBBBBB"/>
+        </w:rPr>
+        <w:t>,</w:t>
+      </w:r>
+      <w:r>
+        <w:rPr>
+          <w:rFonts w:ascii="Consolas" w:eastAsia="Times New Roman" w:hAnsi="Consolas" w:cs="Times New Roman"/>
+          <w:color w:val="98C379"/>
+        </w:rPr>
+        <w:t>'All fields are required'</w:t>
+      </w:r>
+      <w:r>
+        <w:rPr>
+          <w:rFonts w:ascii="Consolas" w:eastAsia="Times New Roman" w:hAnsi="Consolas" w:cs="Times New Roman"/>
+          <w:color w:val="BBBBBB"/>
+        </w:rPr>
+        <w:t>)</w:t>
+      </w:r>
+    </w:p>
+    <w:p>
+      <w:pPr>
+        <w:shd w:val="clear" w:color="auto" w:fill="282C34"/>
+        <w:spacing w:after="0" w:line="285" w:lineRule="atLeast"/>
+        <w:rPr>
+          <w:rFonts w:ascii="Consolas" w:eastAsia="Times New Roman" w:hAnsi="Consolas" w:cs="Times New Roman"/>
+          <w:color w:val="BBBBBB"/>
+        </w:rPr>
+      </w:pPr>
+      <w:r>
+        <w:rPr>
+          <w:rFonts w:ascii="Consolas" w:eastAsia="Times New Roman" w:hAnsi="Consolas" w:cs="Times New Roman"/>
+          <w:color w:val="BBBBBB"/>
+        </w:rPr>
+        <w:t xml:space="preserve">            </w:t>
+      </w:r>
+      <w:r>
+        <w:rPr>
+          <w:rFonts w:ascii="Consolas" w:eastAsia="Times New Roman" w:hAnsi="Consolas" w:cs="Times New Roman"/>
+          <w:color w:val="C678DD"/>
+        </w:rPr>
+        <w:t>else</w:t>
+      </w:r>
+      <w:r>
+        <w:rPr>
+          <w:rFonts w:ascii="Consolas" w:eastAsia="Times New Roman" w:hAnsi="Consolas" w:cs="Times New Roman"/>
+          <w:color w:val="BBBBBB"/>
+        </w:rPr>
+        <w:t>:</w:t>
+      </w:r>
+    </w:p>
+    <w:p>
+      <w:pPr>
+        <w:shd w:val="clear" w:color="auto" w:fill="282C34"/>
+        <w:spacing w:after="0" w:line="285" w:lineRule="atLeast"/>
+        <w:rPr>
+          <w:rFonts w:ascii="Consolas" w:eastAsia="Times New Roman" w:hAnsi="Consolas" w:cs="Times New Roman"/>
+          <w:color w:val="BBBBBB"/>
+        </w:rPr>
+      </w:pPr>
+      <w:r>
+        <w:rPr>
+          <w:rFonts w:ascii="Consolas" w:eastAsia="Times New Roman" w:hAnsi="Consolas" w:cs="Times New Roman"/>
+          <w:color w:val="BBBBBB"/>
+        </w:rPr>
+        <w:t>                 </w:t>
+      </w:r>
+      <w:r>
+        <w:rPr>
+          <w:rFonts w:ascii="Consolas" w:eastAsia="Times New Roman" w:hAnsi="Consolas" w:cs="Times New Roman"/>
+          <w:i/>
+          <w:iCs/>
+          <w:color w:val="5C6370"/>
+        </w:rPr>
+        <w:t>#establish a connection</w:t>
+      </w:r>
+    </w:p>
+    <w:p>
+      <w:pPr>
+        <w:shd w:val="clear" w:color="auto" w:fill="282C34"/>
+        <w:spacing w:after="0" w:line="285" w:lineRule="atLeast"/>
+        <w:rPr>
+          <w:rFonts w:ascii="Consolas" w:eastAsia="Times New Roman" w:hAnsi="Consolas" w:cs="Times New Roman"/>
+          <w:color w:val="BBBBBB"/>
+        </w:rPr>
+      </w:pPr>
+      <w:r>
+        <w:rPr>
+          <w:rFonts w:ascii="Consolas" w:eastAsia="Times New Roman" w:hAnsi="Consolas" w:cs="Times New Roman"/>
+          <w:color w:val="BBBBBB"/>
+        </w:rPr>
+        <w:t>                    db</w:t>
+      </w:r>
+      <w:r>
+        <w:rPr>
+          <w:rFonts w:ascii="Consolas" w:eastAsia="Times New Roman" w:hAnsi="Consolas" w:cs="Times New Roman"/>
+          <w:color w:val="ABB2BF"/>
+        </w:rPr>
+        <w:t>=</w:t>
+      </w:r>
+      <w:r>
+        <w:rPr>
+          <w:rFonts w:ascii="Consolas" w:eastAsia="Times New Roman" w:hAnsi="Consolas" w:cs="Times New Roman"/>
+          <w:color w:val="BBBBBB"/>
+        </w:rPr>
+        <w:t>mysql.connector.connect(</w:t>
+      </w:r>
+    </w:p>
+    <w:p>
+      <w:pPr>
+        <w:shd w:val="clear" w:color="auto" w:fill="282C34"/>
+        <w:spacing w:after="0" w:line="285" w:lineRule="atLeast"/>
+        <w:rPr>
+          <w:rFonts w:ascii="Consolas" w:eastAsia="Times New Roman" w:hAnsi="Consolas" w:cs="Times New Roman"/>
+          <w:color w:val="BBBBBB"/>
+        </w:rPr>
+      </w:pPr>
+      <w:r>
+        <w:rPr>
+          <w:rFonts w:ascii="Consolas" w:eastAsia="Times New Roman" w:hAnsi="Consolas" w:cs="Times New Roman"/>
+          <w:color w:val="BBBBBB"/>
+        </w:rPr>
+        <w:t xml:space="preserve">                    </w:t>
+      </w:r>
+      <w:r>
+        <w:rPr>
+          <w:rFonts w:ascii="Consolas" w:eastAsia="Times New Roman" w:hAnsi="Consolas" w:cs="Times New Roman"/>
+          <w:color w:val="D19A66"/>
+        </w:rPr>
+        <w:t>host</w:t>
+      </w:r>
+      <w:r>
+        <w:rPr>
+          <w:rFonts w:ascii="Consolas" w:eastAsia="Times New Roman" w:hAnsi="Consolas" w:cs="Times New Roman"/>
+          <w:color w:val="ABB2BF"/>
+        </w:rPr>
+        <w:t>=</w:t>
+      </w:r>
+      <w:r>
+        <w:rPr>
+          <w:rFonts w:ascii="Consolas" w:eastAsia="Times New Roman" w:hAnsi="Consolas" w:cs="Times New Roman"/>
+          <w:color w:val="98C379"/>
+        </w:rPr>
+        <w:t>"localhost"</w:t>
+      </w:r>
+      <w:r>
+        <w:rPr>
+          <w:rFonts w:ascii="Consolas" w:eastAsia="Times New Roman" w:hAnsi="Consolas" w:cs="Times New Roman"/>
+          <w:color w:val="BBBBBB"/>
+        </w:rPr>
+        <w:t>,</w:t>
+      </w:r>
+    </w:p>
+    <w:p>
+      <w:pPr>
+        <w:shd w:val="clear" w:color="auto" w:fill="282C34"/>
+        <w:spacing w:after="0" w:line="285" w:lineRule="atLeast"/>
+        <w:rPr>
+          <w:rFonts w:ascii="Consolas" w:eastAsia="Times New Roman" w:hAnsi="Consolas" w:cs="Times New Roman"/>
+          <w:color w:val="BBBBBB"/>
+        </w:rPr>
+      </w:pPr>
+      <w:r>
+        <w:rPr>
+          <w:rFonts w:ascii="Consolas" w:eastAsia="Times New Roman" w:hAnsi="Consolas" w:cs="Times New Roman"/>
+          <w:color w:val="BBBBBB"/>
+        </w:rPr>
+        <w:t xml:space="preserve">                    </w:t>
+      </w:r>
+      <w:r>
+        <w:rPr>
+          <w:rFonts w:ascii="Consolas" w:eastAsia="Times New Roman" w:hAnsi="Consolas" w:cs="Times New Roman"/>
+          <w:color w:val="D19A66"/>
+        </w:rPr>
+        <w:t>user</w:t>
+      </w:r>
+      <w:r>
+        <w:rPr>
+          <w:rFonts w:ascii="Consolas" w:eastAsia="Times New Roman" w:hAnsi="Consolas" w:cs="Times New Roman"/>
+          <w:color w:val="ABB2BF"/>
+        </w:rPr>
+        <w:t>=</w:t>
+      </w:r>
+      <w:r>
+        <w:rPr>
+          <w:rFonts w:ascii="Consolas" w:eastAsia="Times New Roman" w:hAnsi="Consolas" w:cs="Times New Roman"/>
+          <w:color w:val="98C379"/>
+        </w:rPr>
+        <w:t>"root"</w:t>
+      </w:r>
+      <w:r>
+        <w:rPr>
+          <w:rFonts w:ascii="Consolas" w:eastAsia="Times New Roman" w:hAnsi="Consolas" w:cs="Times New Roman"/>
+          <w:color w:val="BBBBBB"/>
+        </w:rPr>
+        <w:t>,</w:t>
+      </w:r>
+    </w:p>
+    <w:p>
+      <w:pPr>
+        <w:shd w:val="clear" w:color="auto" w:fill="282C34"/>
+        <w:spacing w:after="0" w:line="285" w:lineRule="atLeast"/>
+        <w:rPr>
+          <w:rFonts w:ascii="Consolas" w:eastAsia="Times New Roman" w:hAnsi="Consolas" w:cs="Times New Roman"/>
+          <w:color w:val="BBBBBB"/>
+        </w:rPr>
+      </w:pPr>
+      <w:r>
+        <w:rPr>
+          <w:rFonts w:ascii="Consolas" w:eastAsia="Times New Roman" w:hAnsi="Consolas" w:cs="Times New Roman"/>
+          <w:color w:val="BBBBBB"/>
+        </w:rPr>
+        <w:t xml:space="preserve">                    </w:t>
+      </w:r>
+      <w:r>
+        <w:rPr>
+          <w:rFonts w:ascii="Consolas" w:eastAsia="Times New Roman" w:hAnsi="Consolas" w:cs="Times New Roman"/>
+          <w:color w:val="D19A66"/>
+        </w:rPr>
+        <w:t>password</w:t>
+      </w:r>
+      <w:r>
+        <w:rPr>
+          <w:rFonts w:ascii="Consolas" w:eastAsia="Times New Roman" w:hAnsi="Consolas" w:cs="Times New Roman"/>
+          <w:color w:val="ABB2BF"/>
+        </w:rPr>
+        <w:t>=</w:t>
+      </w:r>
+      <w:r>
+        <w:rPr>
+          <w:rFonts w:ascii="Consolas" w:eastAsia="Times New Roman" w:hAnsi="Consolas" w:cs="Times New Roman"/>
+          <w:color w:val="98C379"/>
+        </w:rPr>
+        <w:t>"1caleb2denzeil"</w:t>
+      </w:r>
+      <w:r>
+        <w:rPr>
+          <w:rFonts w:ascii="Consolas" w:eastAsia="Times New Roman" w:hAnsi="Consolas" w:cs="Times New Roman"/>
+          <w:color w:val="BBBBBB"/>
+        </w:rPr>
+        <w:t>,</w:t>
+      </w:r>
+    </w:p>
+    <w:p>
+      <w:pPr>
+        <w:shd w:val="clear" w:color="auto" w:fill="282C34"/>
+        <w:spacing w:after="0" w:line="285" w:lineRule="atLeast"/>
+        <w:rPr>
+          <w:rFonts w:ascii="Consolas" w:eastAsia="Times New Roman" w:hAnsi="Consolas" w:cs="Times New Roman"/>
+          <w:color w:val="BBBBBB"/>
+        </w:rPr>
+      </w:pPr>
+      <w:r>
+        <w:rPr>
+          <w:rFonts w:ascii="Consolas" w:eastAsia="Times New Roman" w:hAnsi="Consolas" w:cs="Times New Roman"/>
+          <w:color w:val="BBBBBB"/>
+        </w:rPr>
+        <w:t xml:space="preserve">                    </w:t>
+      </w:r>
+      <w:r>
+        <w:rPr>
+          <w:rFonts w:ascii="Consolas" w:eastAsia="Times New Roman" w:hAnsi="Consolas" w:cs="Times New Roman"/>
+          <w:color w:val="D19A66"/>
+        </w:rPr>
+        <w:t>database</w:t>
+      </w:r>
+      <w:r>
+        <w:rPr>
+          <w:rFonts w:ascii="Consolas" w:eastAsia="Times New Roman" w:hAnsi="Consolas" w:cs="Times New Roman"/>
+          <w:color w:val="ABB2BF"/>
+        </w:rPr>
+        <w:t>=</w:t>
+      </w:r>
+      <w:r>
+        <w:rPr>
+          <w:rFonts w:ascii="Consolas" w:eastAsia="Times New Roman" w:hAnsi="Consolas" w:cs="Times New Roman"/>
+          <w:color w:val="98C379"/>
+        </w:rPr>
+        <w:t>"Judiciary"</w:t>
+      </w:r>
+    </w:p>
+    <w:p>
+      <w:pPr>
+        <w:shd w:val="clear" w:color="auto" w:fill="282C34"/>
+        <w:spacing w:after="0" w:line="285" w:lineRule="atLeast"/>
+        <w:rPr>
+          <w:rFonts w:ascii="Consolas" w:eastAsia="Times New Roman" w:hAnsi="Consolas" w:cs="Times New Roman"/>
+          <w:color w:val="BBBBBB"/>
+        </w:rPr>
+      </w:pPr>
+      <w:r>
+        <w:rPr>
+          <w:rFonts w:ascii="Consolas" w:eastAsia="Times New Roman" w:hAnsi="Consolas" w:cs="Times New Roman"/>
+          <w:color w:val="BBBBBB"/>
+        </w:rPr>
+        <w:t>                     )    </w:t>
+      </w:r>
+    </w:p>
+    <w:p>
+      <w:pPr>
+        <w:shd w:val="clear" w:color="auto" w:fill="282C34"/>
+        <w:spacing w:after="0" w:line="285" w:lineRule="atLeast"/>
+        <w:rPr>
+          <w:rFonts w:ascii="Consolas" w:eastAsia="Times New Roman" w:hAnsi="Consolas" w:cs="Times New Roman"/>
+          <w:color w:val="BBBBBB"/>
+        </w:rPr>
+      </w:pPr>
+      <w:r>
+        <w:rPr>
+          <w:rFonts w:ascii="Consolas" w:eastAsia="Times New Roman" w:hAnsi="Consolas" w:cs="Times New Roman"/>
+          <w:color w:val="BBBBBB"/>
+        </w:rPr>
+        <w:t xml:space="preserve">                </w:t>
+      </w:r>
+      <w:r>
+        <w:rPr>
+          <w:rFonts w:ascii="Consolas" w:eastAsia="Times New Roman" w:hAnsi="Consolas" w:cs="Times New Roman"/>
+          <w:i/>
+          <w:iCs/>
+          <w:color w:val="5C6370"/>
+        </w:rPr>
+        <w:t>#create a cursor</w:t>
+      </w:r>
+    </w:p>
+    <w:p>
+      <w:pPr>
+        <w:shd w:val="clear" w:color="auto" w:fill="282C34"/>
+        <w:spacing w:after="0" w:line="285" w:lineRule="atLeast"/>
+        <w:rPr>
+          <w:rFonts w:ascii="Consolas" w:eastAsia="Times New Roman" w:hAnsi="Consolas" w:cs="Times New Roman"/>
+          <w:color w:val="BBBBBB"/>
+        </w:rPr>
+      </w:pPr>
+      <w:r>
+        <w:rPr>
+          <w:rFonts w:ascii="Consolas" w:eastAsia="Times New Roman" w:hAnsi="Consolas" w:cs="Times New Roman"/>
+          <w:color w:val="BBBBBB"/>
+        </w:rPr>
+        <w:t>                    cursor</w:t>
+      </w:r>
+      <w:r>
+        <w:rPr>
+          <w:rFonts w:ascii="Consolas" w:eastAsia="Times New Roman" w:hAnsi="Consolas" w:cs="Times New Roman"/>
+          <w:color w:val="ABB2BF"/>
+        </w:rPr>
+        <w:t>=</w:t>
+      </w:r>
+      <w:r>
+        <w:rPr>
+          <w:rFonts w:ascii="Consolas" w:eastAsia="Times New Roman" w:hAnsi="Consolas" w:cs="Times New Roman"/>
+          <w:color w:val="BBBBBB"/>
+        </w:rPr>
+        <w:t>db.cursor()</w:t>
+      </w:r>
+    </w:p>
+    <w:p>
+      <w:pPr>
+        <w:shd w:val="clear" w:color="auto" w:fill="282C34"/>
+        <w:spacing w:after="0" w:line="285" w:lineRule="atLeast"/>
+        <w:rPr>
+          <w:rFonts w:ascii="Consolas" w:eastAsia="Times New Roman" w:hAnsi="Consolas" w:cs="Times New Roman"/>
+          <w:color w:val="BBBBBB"/>
+        </w:rPr>
+      </w:pPr>
+      <w:r>
+        <w:rPr>
+          <w:rFonts w:ascii="Consolas" w:eastAsia="Times New Roman" w:hAnsi="Consolas" w:cs="Times New Roman"/>
+          <w:color w:val="BBBBBB"/>
+        </w:rPr>
+        <w:t xml:space="preserve">            </w:t>
+      </w:r>
+    </w:p>
+    <w:p>
+      <w:pPr>
+        <w:shd w:val="clear" w:color="auto" w:fill="282C34"/>
+        <w:spacing w:after="0" w:line="285" w:lineRule="atLeast"/>
+        <w:rPr>
+          <w:rFonts w:ascii="Consolas" w:eastAsia="Times New Roman" w:hAnsi="Consolas" w:cs="Times New Roman"/>
+          <w:color w:val="BBBBBB"/>
+        </w:rPr>
+      </w:pPr>
+      <w:r>
+        <w:rPr>
+          <w:rFonts w:ascii="Consolas" w:eastAsia="Times New Roman" w:hAnsi="Consolas" w:cs="Times New Roman"/>
+          <w:color w:val="BBBBBB"/>
+        </w:rPr>
+        <w:t xml:space="preserve">                    </w:t>
+      </w:r>
+      <w:r>
+        <w:rPr>
+          <w:rFonts w:ascii="Consolas" w:eastAsia="Times New Roman" w:hAnsi="Consolas" w:cs="Times New Roman"/>
+          <w:color w:val="C678DD"/>
+        </w:rPr>
+        <w:t>try</w:t>
+      </w:r>
+      <w:r>
+        <w:rPr>
+          <w:rFonts w:ascii="Consolas" w:eastAsia="Times New Roman" w:hAnsi="Consolas" w:cs="Times New Roman"/>
+          <w:color w:val="BBBBBB"/>
+        </w:rPr>
+        <w:t>:</w:t>
+      </w:r>
+    </w:p>
+    <w:p>
+      <w:pPr>
+        <w:shd w:val="clear" w:color="auto" w:fill="282C34"/>
+        <w:spacing w:after="0" w:line="285" w:lineRule="atLeast"/>
+        <w:rPr>
+          <w:rFonts w:ascii="Consolas" w:eastAsia="Times New Roman" w:hAnsi="Consolas" w:cs="Times New Roman"/>
+          <w:color w:val="BBBBBB"/>
+        </w:rPr>
+      </w:pPr>
+      <w:r>
+        <w:rPr>
+          <w:rFonts w:ascii="Consolas" w:eastAsia="Times New Roman" w:hAnsi="Consolas" w:cs="Times New Roman"/>
+          <w:color w:val="BBBBBB"/>
+        </w:rPr>
+        <w:t>                        casestatus</w:t>
+      </w:r>
+      <w:r>
+        <w:rPr>
+          <w:rFonts w:ascii="Consolas" w:eastAsia="Times New Roman" w:hAnsi="Consolas" w:cs="Times New Roman"/>
+          <w:color w:val="ABB2BF"/>
+        </w:rPr>
+        <w:t>=</w:t>
+      </w:r>
+      <w:r>
+        <w:rPr>
+          <w:rFonts w:ascii="Consolas" w:eastAsia="Times New Roman" w:hAnsi="Consolas" w:cs="Times New Roman"/>
+          <w:color w:val="E06C75"/>
+        </w:rPr>
+        <w:t>self</w:t>
+      </w:r>
+      <w:r>
+        <w:rPr>
+          <w:rFonts w:ascii="Consolas" w:eastAsia="Times New Roman" w:hAnsi="Consolas" w:cs="Times New Roman"/>
+          <w:color w:val="BBBBBB"/>
+        </w:rPr>
+        <w:t>.my_object.casestatus_string.get()</w:t>
+      </w:r>
+    </w:p>
+    <w:p>
+      <w:pPr>
+        <w:shd w:val="clear" w:color="auto" w:fill="282C34"/>
+        <w:spacing w:after="0" w:line="285" w:lineRule="atLeast"/>
+        <w:rPr>
+          <w:rFonts w:ascii="Consolas" w:eastAsia="Times New Roman" w:hAnsi="Consolas" w:cs="Times New Roman"/>
+          <w:color w:val="BBBBBB"/>
+        </w:rPr>
+      </w:pPr>
+      <w:r>
+        <w:rPr>
+          <w:rFonts w:ascii="Consolas" w:eastAsia="Times New Roman" w:hAnsi="Consolas" w:cs="Times New Roman"/>
+          <w:color w:val="BBBBBB"/>
+        </w:rPr>
+        <w:t>                        judgename</w:t>
+      </w:r>
+      <w:r>
+        <w:rPr>
+          <w:rFonts w:ascii="Consolas" w:eastAsia="Times New Roman" w:hAnsi="Consolas" w:cs="Times New Roman"/>
+          <w:color w:val="ABB2BF"/>
+        </w:rPr>
+        <w:t>=</w:t>
+      </w:r>
+      <w:r>
+        <w:rPr>
+          <w:rFonts w:ascii="Consolas" w:eastAsia="Times New Roman" w:hAnsi="Consolas" w:cs="Times New Roman"/>
+          <w:color w:val="E06C75"/>
+        </w:rPr>
+        <w:t>self</w:t>
+      </w:r>
+      <w:r>
+        <w:rPr>
+          <w:rFonts w:ascii="Consolas" w:eastAsia="Times New Roman" w:hAnsi="Consolas" w:cs="Times New Roman"/>
+          <w:color w:val="BBBBBB"/>
+        </w:rPr>
+        <w:t>.my_object.judgename_string.get()</w:t>
+      </w:r>
+    </w:p>
+    <w:p>
+      <w:pPr>
+        <w:shd w:val="clear" w:color="auto" w:fill="282C34"/>
+        <w:spacing w:after="0" w:line="285" w:lineRule="atLeast"/>
+        <w:rPr>
+          <w:rFonts w:ascii="Consolas" w:eastAsia="Times New Roman" w:hAnsi="Consolas" w:cs="Times New Roman"/>
+          <w:color w:val="BBBBBB"/>
+        </w:rPr>
+      </w:pPr>
+    </w:p>
+    <w:p>
+      <w:pPr>
+        <w:shd w:val="clear" w:color="auto" w:fill="282C34"/>
+        <w:spacing w:after="0" w:line="285" w:lineRule="atLeast"/>
+        <w:rPr>
+          <w:rFonts w:ascii="Consolas" w:eastAsia="Times New Roman" w:hAnsi="Consolas" w:cs="Times New Roman"/>
+          <w:color w:val="BBBBBB"/>
+        </w:rPr>
+      </w:pPr>
+      <w:r>
+        <w:rPr>
+          <w:rFonts w:ascii="Consolas" w:eastAsia="Times New Roman" w:hAnsi="Consolas" w:cs="Times New Roman"/>
+          <w:color w:val="BBBBBB"/>
+        </w:rPr>
+        <w:t>                        judge_tables</w:t>
+      </w:r>
+      <w:r>
+        <w:rPr>
+          <w:rFonts w:ascii="Consolas" w:eastAsia="Times New Roman" w:hAnsi="Consolas" w:cs="Times New Roman"/>
+          <w:color w:val="ABB2BF"/>
+        </w:rPr>
+        <w:t>=</w:t>
+      </w:r>
+      <w:r>
+        <w:rPr>
+          <w:rFonts w:ascii="Consolas" w:eastAsia="Times New Roman" w:hAnsi="Consolas" w:cs="Times New Roman"/>
+          <w:color w:val="98C379"/>
+        </w:rPr>
+        <w:t>"INSERT INTO judge_information(Judge_ID,Judge_name,Judge_email,Judge_contact) VALUES (</w:t>
+      </w:r>
+      <w:r>
+        <w:rPr>
+          <w:rFonts w:ascii="Consolas" w:eastAsia="Times New Roman" w:hAnsi="Consolas" w:cs="Times New Roman"/>
+          <w:color w:val="D19A66"/>
+        </w:rPr>
+        <w:t>%s</w:t>
+      </w:r>
+      <w:r>
+        <w:rPr>
+          <w:rFonts w:ascii="Consolas" w:eastAsia="Times New Roman" w:hAnsi="Consolas" w:cs="Times New Roman"/>
+          <w:color w:val="98C379"/>
+        </w:rPr>
+        <w:t>,</w:t>
+      </w:r>
+      <w:r>
+        <w:rPr>
+          <w:rFonts w:ascii="Consolas" w:eastAsia="Times New Roman" w:hAnsi="Consolas" w:cs="Times New Roman"/>
+          <w:color w:val="D19A66"/>
+        </w:rPr>
+        <w:t>%s</w:t>
+      </w:r>
+      <w:r>
+        <w:rPr>
+          <w:rFonts w:ascii="Consolas" w:eastAsia="Times New Roman" w:hAnsi="Consolas" w:cs="Times New Roman"/>
+          <w:color w:val="98C379"/>
+        </w:rPr>
+        <w:t>,</w:t>
+      </w:r>
+      <w:r>
+        <w:rPr>
+          <w:rFonts w:ascii="Consolas" w:eastAsia="Times New Roman" w:hAnsi="Consolas" w:cs="Times New Roman"/>
+          <w:color w:val="D19A66"/>
+        </w:rPr>
+        <w:t>%s</w:t>
+      </w:r>
+      <w:r>
+        <w:rPr>
+          <w:rFonts w:ascii="Consolas" w:eastAsia="Times New Roman" w:hAnsi="Consolas" w:cs="Times New Roman"/>
+          <w:color w:val="98C379"/>
+        </w:rPr>
+        <w:t>,</w:t>
+      </w:r>
+      <w:r>
+        <w:rPr>
+          <w:rFonts w:ascii="Consolas" w:eastAsia="Times New Roman" w:hAnsi="Consolas" w:cs="Times New Roman"/>
+          <w:color w:val="D19A66"/>
+        </w:rPr>
+        <w:t>%s</w:t>
+      </w:r>
+      <w:r>
+        <w:rPr>
+          <w:rFonts w:ascii="Consolas" w:eastAsia="Times New Roman" w:hAnsi="Consolas" w:cs="Times New Roman"/>
+          <w:color w:val="98C379"/>
+        </w:rPr>
+        <w:t>)"</w:t>
+      </w:r>
+    </w:p>
+    <w:p>
+      <w:pPr>
+        <w:shd w:val="clear" w:color="auto" w:fill="282C34"/>
+        <w:spacing w:after="0" w:line="285" w:lineRule="atLeast"/>
+        <w:rPr>
+          <w:rFonts w:ascii="Consolas" w:eastAsia="Times New Roman" w:hAnsi="Consolas" w:cs="Times New Roman"/>
+          <w:color w:val="BBBBBB"/>
+        </w:rPr>
+      </w:pPr>
+      <w:r>
+        <w:rPr>
+          <w:rFonts w:ascii="Consolas" w:eastAsia="Times New Roman" w:hAnsi="Consolas" w:cs="Times New Roman"/>
+          <w:color w:val="BBBBBB"/>
+        </w:rPr>
+        <w:t>                        judge_values</w:t>
+      </w:r>
+      <w:r>
+        <w:rPr>
+          <w:rFonts w:ascii="Consolas" w:eastAsia="Times New Roman" w:hAnsi="Consolas" w:cs="Times New Roman"/>
+          <w:color w:val="ABB2BF"/>
+        </w:rPr>
+        <w:t>=</w:t>
+      </w:r>
+      <w:r>
+        <w:rPr>
+          <w:rFonts w:ascii="Consolas" w:eastAsia="Times New Roman" w:hAnsi="Consolas" w:cs="Times New Roman"/>
+          <w:color w:val="BBBBBB"/>
+        </w:rPr>
+        <w:t>(</w:t>
+      </w:r>
+      <w:r>
+        <w:rPr>
+          <w:rFonts w:ascii="Consolas" w:eastAsia="Times New Roman" w:hAnsi="Consolas" w:cs="Times New Roman"/>
+          <w:color w:val="E06C75"/>
+        </w:rPr>
+        <w:t>self</w:t>
+      </w:r>
+      <w:r>
+        <w:rPr>
+          <w:rFonts w:ascii="Consolas" w:eastAsia="Times New Roman" w:hAnsi="Consolas" w:cs="Times New Roman"/>
+          <w:color w:val="BBBBBB"/>
+        </w:rPr>
+        <w:t>.judge_stringid.get(),judgename,</w:t>
+      </w:r>
+      <w:r>
+        <w:rPr>
+          <w:rFonts w:ascii="Consolas" w:eastAsia="Times New Roman" w:hAnsi="Consolas" w:cs="Times New Roman"/>
+          <w:color w:val="E06C75"/>
+        </w:rPr>
+        <w:t>self</w:t>
+      </w:r>
+      <w:r>
+        <w:rPr>
+          <w:rFonts w:ascii="Consolas" w:eastAsia="Times New Roman" w:hAnsi="Consolas" w:cs="Times New Roman"/>
+          <w:color w:val="BBBBBB"/>
+        </w:rPr>
+        <w:t>.judgeemail_string.get(),</w:t>
+      </w:r>
+      <w:r>
+        <w:rPr>
+          <w:rFonts w:ascii="Consolas" w:eastAsia="Times New Roman" w:hAnsi="Consolas" w:cs="Times New Roman"/>
+          <w:color w:val="E06C75"/>
+        </w:rPr>
+        <w:t>self</w:t>
+      </w:r>
+      <w:r>
+        <w:rPr>
+          <w:rFonts w:ascii="Consolas" w:eastAsia="Times New Roman" w:hAnsi="Consolas" w:cs="Times New Roman"/>
+          <w:color w:val="BBBBBB"/>
+        </w:rPr>
+        <w:t>.judgecontact_string.get())</w:t>
+      </w:r>
+    </w:p>
+    <w:p>
+      <w:pPr>
+        <w:shd w:val="clear" w:color="auto" w:fill="282C34"/>
+        <w:spacing w:after="0" w:line="285" w:lineRule="atLeast"/>
+        <w:rPr>
+          <w:rFonts w:ascii="Consolas" w:eastAsia="Times New Roman" w:hAnsi="Consolas" w:cs="Times New Roman"/>
+          <w:color w:val="BBBBBB"/>
+        </w:rPr>
+      </w:pPr>
+      <w:r>
+        <w:rPr>
+          <w:rFonts w:ascii="Consolas" w:eastAsia="Times New Roman" w:hAnsi="Consolas" w:cs="Times New Roman"/>
+          <w:color w:val="BBBBBB"/>
+        </w:rPr>
+        <w:t>                        cursor.execute(judge_tables,judge_values)</w:t>
+      </w:r>
+    </w:p>
+    <w:p>
+      <w:pPr>
+        <w:shd w:val="clear" w:color="auto" w:fill="282C34"/>
+        <w:spacing w:after="240" w:line="285" w:lineRule="atLeast"/>
+        <w:rPr>
+          <w:rFonts w:ascii="Consolas" w:eastAsia="Times New Roman" w:hAnsi="Consolas" w:cs="Times New Roman"/>
+          <w:color w:val="BBBBBB"/>
+        </w:rPr>
+      </w:pPr>
+    </w:p>
+    <w:p>
+      <w:pPr>
+        <w:shd w:val="clear" w:color="auto" w:fill="282C34"/>
+        <w:spacing w:after="0" w:line="285" w:lineRule="atLeast"/>
+        <w:rPr>
+          <w:rFonts w:ascii="Consolas" w:eastAsia="Times New Roman" w:hAnsi="Consolas" w:cs="Times New Roman"/>
+          <w:color w:val="BBBBBB"/>
+        </w:rPr>
+      </w:pPr>
+      <w:r>
+        <w:rPr>
+          <w:rFonts w:ascii="Consolas" w:eastAsia="Times New Roman" w:hAnsi="Consolas" w:cs="Times New Roman"/>
+          <w:color w:val="BBBBBB"/>
+        </w:rPr>
+        <w:t>                        sql_tables</w:t>
+      </w:r>
+      <w:r>
+        <w:rPr>
+          <w:rFonts w:ascii="Consolas" w:eastAsia="Times New Roman" w:hAnsi="Consolas" w:cs="Times New Roman"/>
+          <w:color w:val="ABB2BF"/>
+        </w:rPr>
+        <w:t>=</w:t>
+      </w:r>
+      <w:r>
+        <w:rPr>
+          <w:rFonts w:ascii="Consolas" w:eastAsia="Times New Roman" w:hAnsi="Consolas" w:cs="Times New Roman"/>
+          <w:color w:val="98C379"/>
+        </w:rPr>
+        <w:t>"INSERT INTO client_information(Case_ID,Client_name,Client_Contact,Case_type,Case_status, Appearances, Billing_ksh, Judge_ID, Hearing_date, Next_hearing, Laywer_name, Laywer_contact,Date_filed) VALUES(</w:t>
+      </w:r>
+      <w:r>
+        <w:rPr>
+          <w:rFonts w:ascii="Consolas" w:eastAsia="Times New Roman" w:hAnsi="Consolas" w:cs="Times New Roman"/>
+          <w:color w:val="D19A66"/>
+        </w:rPr>
+        <w:t>%s</w:t>
+      </w:r>
+      <w:r>
+        <w:rPr>
+          <w:rFonts w:ascii="Consolas" w:eastAsia="Times New Roman" w:hAnsi="Consolas" w:cs="Times New Roman"/>
+          <w:color w:val="98C379"/>
+        </w:rPr>
+        <w:t>,</w:t>
+      </w:r>
+      <w:r>
+        <w:rPr>
+          <w:rFonts w:ascii="Consolas" w:eastAsia="Times New Roman" w:hAnsi="Consolas" w:cs="Times New Roman"/>
+          <w:color w:val="D19A66"/>
+        </w:rPr>
+        <w:t>%s</w:t>
+      </w:r>
+      <w:r>
+        <w:rPr>
+          <w:rFonts w:ascii="Consolas" w:eastAsia="Times New Roman" w:hAnsi="Consolas" w:cs="Times New Roman"/>
+          <w:color w:val="98C379"/>
+        </w:rPr>
+        <w:t>,</w:t>
+      </w:r>
+      <w:r>
+        <w:rPr>
+          <w:rFonts w:ascii="Consolas" w:eastAsia="Times New Roman" w:hAnsi="Consolas" w:cs="Times New Roman"/>
+          <w:color w:val="D19A66"/>
+        </w:rPr>
+        <w:t>%s</w:t>
+      </w:r>
+      <w:r>
+        <w:rPr>
+          <w:rFonts w:ascii="Consolas" w:eastAsia="Times New Roman" w:hAnsi="Consolas" w:cs="Times New Roman"/>
+          <w:color w:val="98C379"/>
+        </w:rPr>
+        <w:t>,</w:t>
+      </w:r>
+      <w:r>
+        <w:rPr>
+          <w:rFonts w:ascii="Consolas" w:eastAsia="Times New Roman" w:hAnsi="Consolas" w:cs="Times New Roman"/>
+          <w:color w:val="D19A66"/>
+        </w:rPr>
+        <w:t>%s</w:t>
+      </w:r>
+      <w:r>
+        <w:rPr>
+          <w:rFonts w:ascii="Consolas" w:eastAsia="Times New Roman" w:hAnsi="Consolas" w:cs="Times New Roman"/>
+          <w:color w:val="98C379"/>
+        </w:rPr>
+        <w:t>,</w:t>
+      </w:r>
+      <w:r>
+        <w:rPr>
+          <w:rFonts w:ascii="Consolas" w:eastAsia="Times New Roman" w:hAnsi="Consolas" w:cs="Times New Roman"/>
+          <w:color w:val="D19A66"/>
+        </w:rPr>
+        <w:t>%s</w:t>
+      </w:r>
+      <w:r>
+        <w:rPr>
+          <w:rFonts w:ascii="Consolas" w:eastAsia="Times New Roman" w:hAnsi="Consolas" w:cs="Times New Roman"/>
+          <w:color w:val="98C379"/>
+        </w:rPr>
+        <w:t>,</w:t>
+      </w:r>
+      <w:r>
+        <w:rPr>
+          <w:rFonts w:ascii="Consolas" w:eastAsia="Times New Roman" w:hAnsi="Consolas" w:cs="Times New Roman"/>
+          <w:color w:val="D19A66"/>
+        </w:rPr>
+        <w:t>%s</w:t>
+      </w:r>
+      <w:r>
+        <w:rPr>
+          <w:rFonts w:ascii="Consolas" w:eastAsia="Times New Roman" w:hAnsi="Consolas" w:cs="Times New Roman"/>
+          <w:color w:val="98C379"/>
+        </w:rPr>
+        <w:t>,</w:t>
+      </w:r>
+      <w:r>
+        <w:rPr>
+          <w:rFonts w:ascii="Consolas" w:eastAsia="Times New Roman" w:hAnsi="Consolas" w:cs="Times New Roman"/>
+          <w:color w:val="D19A66"/>
+        </w:rPr>
+        <w:t>%s</w:t>
+      </w:r>
+      <w:r>
+        <w:rPr>
+          <w:rFonts w:ascii="Consolas" w:eastAsia="Times New Roman" w:hAnsi="Consolas" w:cs="Times New Roman"/>
+          <w:color w:val="98C379"/>
+        </w:rPr>
+        <w:t>,</w:t>
+      </w:r>
+      <w:r>
+        <w:rPr>
+          <w:rFonts w:ascii="Consolas" w:eastAsia="Times New Roman" w:hAnsi="Consolas" w:cs="Times New Roman"/>
+          <w:color w:val="D19A66"/>
+        </w:rPr>
+        <w:t>%s</w:t>
+      </w:r>
+      <w:r>
+        <w:rPr>
+          <w:rFonts w:ascii="Consolas" w:eastAsia="Times New Roman" w:hAnsi="Consolas" w:cs="Times New Roman"/>
+          <w:color w:val="98C379"/>
+        </w:rPr>
+        <w:t>,</w:t>
+      </w:r>
+      <w:r>
+        <w:rPr>
+          <w:rFonts w:ascii="Consolas" w:eastAsia="Times New Roman" w:hAnsi="Consolas" w:cs="Times New Roman"/>
+          <w:color w:val="D19A66"/>
+        </w:rPr>
+        <w:t>%s</w:t>
+      </w:r>
+      <w:r>
+        <w:rPr>
+          <w:rFonts w:ascii="Consolas" w:eastAsia="Times New Roman" w:hAnsi="Consolas" w:cs="Times New Roman"/>
+          <w:color w:val="98C379"/>
+        </w:rPr>
+        <w:t>,</w:t>
+      </w:r>
+      <w:r>
+        <w:rPr>
+          <w:rFonts w:ascii="Consolas" w:eastAsia="Times New Roman" w:hAnsi="Consolas" w:cs="Times New Roman"/>
+          <w:color w:val="D19A66"/>
+        </w:rPr>
+        <w:t>%s</w:t>
+      </w:r>
+      <w:r>
+        <w:rPr>
+          <w:rFonts w:ascii="Consolas" w:eastAsia="Times New Roman" w:hAnsi="Consolas" w:cs="Times New Roman"/>
+          <w:color w:val="98C379"/>
+        </w:rPr>
+        <w:t>,</w:t>
+      </w:r>
+      <w:r>
+        <w:rPr>
+          <w:rFonts w:ascii="Consolas" w:eastAsia="Times New Roman" w:hAnsi="Consolas" w:cs="Times New Roman"/>
+          <w:color w:val="D19A66"/>
+        </w:rPr>
+        <w:t>%s</w:t>
+      </w:r>
+      <w:r>
+        <w:rPr>
+          <w:rFonts w:ascii="Consolas" w:eastAsia="Times New Roman" w:hAnsi="Consolas" w:cs="Times New Roman"/>
+          <w:color w:val="98C379"/>
+        </w:rPr>
+        <w:t>,</w:t>
+      </w:r>
+      <w:r>
+        <w:rPr>
+          <w:rFonts w:ascii="Consolas" w:eastAsia="Times New Roman" w:hAnsi="Consolas" w:cs="Times New Roman"/>
+          <w:color w:val="D19A66"/>
+        </w:rPr>
+        <w:t>%s</w:t>
+      </w:r>
+      <w:r>
+        <w:rPr>
+          <w:rFonts w:ascii="Consolas" w:eastAsia="Times New Roman" w:hAnsi="Consolas" w:cs="Times New Roman"/>
+          <w:color w:val="98C379"/>
+        </w:rPr>
+        <w:t>,</w:t>
+      </w:r>
+      <w:r>
+        <w:rPr>
+          <w:rFonts w:ascii="Consolas" w:eastAsia="Times New Roman" w:hAnsi="Consolas" w:cs="Times New Roman"/>
+          <w:color w:val="D19A66"/>
+        </w:rPr>
+        <w:t>%s</w:t>
+      </w:r>
+      <w:r>
+        <w:rPr>
+          <w:rFonts w:ascii="Consolas" w:eastAsia="Times New Roman" w:hAnsi="Consolas" w:cs="Times New Roman"/>
+          <w:color w:val="98C379"/>
+        </w:rPr>
+        <w:t>)"</w:t>
+      </w:r>
+    </w:p>
+    <w:p>
+      <w:pPr>
+        <w:shd w:val="clear" w:color="auto" w:fill="282C34"/>
+        <w:spacing w:after="0" w:line="285" w:lineRule="atLeast"/>
+        <w:rPr>
+          <w:rFonts w:ascii="Consolas" w:eastAsia="Times New Roman" w:hAnsi="Consolas" w:cs="Times New Roman"/>
+          <w:color w:val="BBBBBB"/>
+        </w:rPr>
+      </w:pPr>
+      <w:r>
+        <w:rPr>
+          <w:rFonts w:ascii="Consolas" w:eastAsia="Times New Roman" w:hAnsi="Consolas" w:cs="Times New Roman"/>
+          <w:color w:val="BBBBBB"/>
+        </w:rPr>
+        <w:t>                        client_values</w:t>
+      </w:r>
+      <w:r>
+        <w:rPr>
+          <w:rFonts w:ascii="Consolas" w:eastAsia="Times New Roman" w:hAnsi="Consolas" w:cs="Times New Roman"/>
+          <w:color w:val="ABB2BF"/>
+        </w:rPr>
+        <w:t>=</w:t>
+      </w:r>
+      <w:r>
+        <w:rPr>
+          <w:rFonts w:ascii="Consolas" w:eastAsia="Times New Roman" w:hAnsi="Consolas" w:cs="Times New Roman"/>
+          <w:color w:val="BBBBBB"/>
+        </w:rPr>
+        <w:t>(</w:t>
+      </w:r>
+      <w:r>
+        <w:rPr>
+          <w:rFonts w:ascii="Consolas" w:eastAsia="Times New Roman" w:hAnsi="Consolas" w:cs="Times New Roman"/>
+          <w:color w:val="E06C75"/>
+        </w:rPr>
+        <w:t>self</w:t>
+      </w:r>
+      <w:r>
+        <w:rPr>
+          <w:rFonts w:ascii="Consolas" w:eastAsia="Times New Roman" w:hAnsi="Consolas" w:cs="Times New Roman"/>
+          <w:color w:val="BBBBBB"/>
+        </w:rPr>
+        <w:t>.caseid_string.get(),</w:t>
+      </w:r>
+      <w:r>
+        <w:rPr>
+          <w:rFonts w:ascii="Consolas" w:eastAsia="Times New Roman" w:hAnsi="Consolas" w:cs="Times New Roman"/>
+          <w:color w:val="E06C75"/>
+        </w:rPr>
+        <w:t>self</w:t>
+      </w:r>
+      <w:r>
+        <w:rPr>
+          <w:rFonts w:ascii="Consolas" w:eastAsia="Times New Roman" w:hAnsi="Consolas" w:cs="Times New Roman"/>
+          <w:color w:val="BBBBBB"/>
+        </w:rPr>
+        <w:t>.clientname_string.get(),</w:t>
+      </w:r>
+      <w:r>
+        <w:rPr>
+          <w:rFonts w:ascii="Consolas" w:eastAsia="Times New Roman" w:hAnsi="Consolas" w:cs="Times New Roman"/>
+          <w:color w:val="E06C75"/>
+        </w:rPr>
+        <w:t>self</w:t>
+      </w:r>
+      <w:r>
+        <w:rPr>
+          <w:rFonts w:ascii="Consolas" w:eastAsia="Times New Roman" w:hAnsi="Consolas" w:cs="Times New Roman"/>
+          <w:color w:val="BBBBBB"/>
+        </w:rPr>
+        <w:t>.clientcontact_string.get(),</w:t>
+      </w:r>
+      <w:r>
+        <w:rPr>
+          <w:rFonts w:ascii="Consolas" w:eastAsia="Times New Roman" w:hAnsi="Consolas" w:cs="Times New Roman"/>
+          <w:color w:val="E06C75"/>
+        </w:rPr>
+        <w:t>self</w:t>
+      </w:r>
+      <w:r>
+        <w:rPr>
+          <w:rFonts w:ascii="Consolas" w:eastAsia="Times New Roman" w:hAnsi="Consolas" w:cs="Times New Roman"/>
+          <w:color w:val="BBBBBB"/>
+        </w:rPr>
+        <w:t>.casetype_string.get(), casestatus ,</w:t>
+      </w:r>
+      <w:r>
+        <w:rPr>
+          <w:rFonts w:ascii="Consolas" w:eastAsia="Times New Roman" w:hAnsi="Consolas" w:cs="Times New Roman"/>
+          <w:color w:val="E06C75"/>
+        </w:rPr>
+        <w:t>self</w:t>
+      </w:r>
+      <w:r>
+        <w:rPr>
+          <w:rFonts w:ascii="Consolas" w:eastAsia="Times New Roman" w:hAnsi="Consolas" w:cs="Times New Roman"/>
+          <w:color w:val="BBBBBB"/>
+        </w:rPr>
+        <w:t>.appearances_string.get(),</w:t>
+      </w:r>
+      <w:r>
+        <w:rPr>
+          <w:rFonts w:ascii="Consolas" w:eastAsia="Times New Roman" w:hAnsi="Consolas" w:cs="Times New Roman"/>
+          <w:color w:val="E06C75"/>
+        </w:rPr>
+        <w:t>self</w:t>
+      </w:r>
+      <w:r>
+        <w:rPr>
+          <w:rFonts w:ascii="Consolas" w:eastAsia="Times New Roman" w:hAnsi="Consolas" w:cs="Times New Roman"/>
+          <w:color w:val="BBBBBB"/>
+        </w:rPr>
+        <w:t>.billing_string.get()</w:t>
+      </w:r>
+    </w:p>
+    <w:p>
+      <w:pPr>
+        <w:shd w:val="clear" w:color="auto" w:fill="282C34"/>
+        <w:spacing w:after="0" w:line="285" w:lineRule="atLeast"/>
+        <w:rPr>
+          <w:rFonts w:ascii="Consolas" w:eastAsia="Times New Roman" w:hAnsi="Consolas" w:cs="Times New Roman"/>
+          <w:color w:val="BBBBBB"/>
+        </w:rPr>
+      </w:pPr>
+      <w:r>
+        <w:rPr>
+          <w:rFonts w:ascii="Consolas" w:eastAsia="Times New Roman" w:hAnsi="Consolas" w:cs="Times New Roman"/>
+          <w:color w:val="BBBBBB"/>
+        </w:rPr>
+        <w:t>                                      ,</w:t>
+      </w:r>
+      <w:r>
+        <w:rPr>
+          <w:rFonts w:ascii="Consolas" w:eastAsia="Times New Roman" w:hAnsi="Consolas" w:cs="Times New Roman"/>
+          <w:color w:val="E06C75"/>
+        </w:rPr>
+        <w:t>self</w:t>
+      </w:r>
+      <w:r>
+        <w:rPr>
+          <w:rFonts w:ascii="Consolas" w:eastAsia="Times New Roman" w:hAnsi="Consolas" w:cs="Times New Roman"/>
+          <w:color w:val="BBBBBB"/>
+        </w:rPr>
+        <w:t>.judge_stringid.get(),</w:t>
+      </w:r>
+      <w:r>
+        <w:rPr>
+          <w:rFonts w:ascii="Consolas" w:eastAsia="Times New Roman" w:hAnsi="Consolas" w:cs="Times New Roman"/>
+          <w:color w:val="E06C75"/>
+        </w:rPr>
+        <w:t>self</w:t>
+      </w:r>
+      <w:r>
+        <w:rPr>
+          <w:rFonts w:ascii="Consolas" w:eastAsia="Times New Roman" w:hAnsi="Consolas" w:cs="Times New Roman"/>
+          <w:color w:val="BBBBBB"/>
+        </w:rPr>
+        <w:t>.hearingdate_string.get(),</w:t>
+      </w:r>
+      <w:r>
+        <w:rPr>
+          <w:rFonts w:ascii="Consolas" w:eastAsia="Times New Roman" w:hAnsi="Consolas" w:cs="Times New Roman"/>
+          <w:color w:val="E06C75"/>
+        </w:rPr>
+        <w:t>self</w:t>
+      </w:r>
+      <w:r>
+        <w:rPr>
+          <w:rFonts w:ascii="Consolas" w:eastAsia="Times New Roman" w:hAnsi="Consolas" w:cs="Times New Roman"/>
+          <w:color w:val="BBBBBB"/>
+        </w:rPr>
+        <w:t>.nexthearing_string.get() ,</w:t>
+      </w:r>
+    </w:p>
+    <w:p>
+      <w:pPr>
+        <w:shd w:val="clear" w:color="auto" w:fill="282C34"/>
+        <w:spacing w:after="0" w:line="285" w:lineRule="atLeast"/>
+        <w:rPr>
+          <w:rFonts w:ascii="Consolas" w:eastAsia="Times New Roman" w:hAnsi="Consolas" w:cs="Times New Roman"/>
+          <w:color w:val="BBBBBB"/>
+        </w:rPr>
+      </w:pPr>
+      <w:r>
+        <w:rPr>
+          <w:rFonts w:ascii="Consolas" w:eastAsia="Times New Roman" w:hAnsi="Consolas" w:cs="Times New Roman"/>
+          <w:color w:val="BBBBBB"/>
+        </w:rPr>
+        <w:t xml:space="preserve">                                      </w:t>
+      </w:r>
+      <w:r>
+        <w:rPr>
+          <w:rFonts w:ascii="Consolas" w:eastAsia="Times New Roman" w:hAnsi="Consolas" w:cs="Times New Roman"/>
+          <w:color w:val="E06C75"/>
+        </w:rPr>
+        <w:t>self</w:t>
+      </w:r>
+      <w:r>
+        <w:rPr>
+          <w:rFonts w:ascii="Consolas" w:eastAsia="Times New Roman" w:hAnsi="Consolas" w:cs="Times New Roman"/>
+          <w:color w:val="BBBBBB"/>
+        </w:rPr>
+        <w:t xml:space="preserve">.lawyername_string.get(), </w:t>
+      </w:r>
+      <w:r>
+        <w:rPr>
+          <w:rFonts w:ascii="Consolas" w:eastAsia="Times New Roman" w:hAnsi="Consolas" w:cs="Times New Roman"/>
+          <w:color w:val="E06C75"/>
+        </w:rPr>
+        <w:t>self</w:t>
+      </w:r>
+      <w:r>
+        <w:rPr>
+          <w:rFonts w:ascii="Consolas" w:eastAsia="Times New Roman" w:hAnsi="Consolas" w:cs="Times New Roman"/>
+          <w:color w:val="BBBBBB"/>
+        </w:rPr>
+        <w:t>.lawyercontact_string.get(),</w:t>
+      </w:r>
+      <w:r>
+        <w:rPr>
+          <w:rFonts w:ascii="Consolas" w:eastAsia="Times New Roman" w:hAnsi="Consolas" w:cs="Times New Roman"/>
+          <w:color w:val="E06C75"/>
+        </w:rPr>
+        <w:t>self</w:t>
+      </w:r>
+      <w:r>
+        <w:rPr>
+          <w:rFonts w:ascii="Consolas" w:eastAsia="Times New Roman" w:hAnsi="Consolas" w:cs="Times New Roman"/>
+          <w:color w:val="BBBBBB"/>
+        </w:rPr>
+        <w:t>.datefiled_string.get())</w:t>
+      </w:r>
+    </w:p>
+    <w:p>
+      <w:pPr>
+        <w:shd w:val="clear" w:color="auto" w:fill="282C34"/>
+        <w:spacing w:after="0" w:line="285" w:lineRule="atLeast"/>
+        <w:rPr>
+          <w:rFonts w:ascii="Consolas" w:eastAsia="Times New Roman" w:hAnsi="Consolas" w:cs="Times New Roman"/>
+          <w:color w:val="BBBBBB"/>
+        </w:rPr>
+      </w:pPr>
+      <w:r>
+        <w:rPr>
+          <w:rFonts w:ascii="Consolas" w:eastAsia="Times New Roman" w:hAnsi="Consolas" w:cs="Times New Roman"/>
+          <w:color w:val="BBBBBB"/>
+        </w:rPr>
+        <w:t>                        cursor.execute(sql_tables,client_values)</w:t>
+      </w:r>
+    </w:p>
+    <w:p>
+      <w:pPr>
+        <w:shd w:val="clear" w:color="auto" w:fill="282C34"/>
+        <w:spacing w:after="0" w:line="285" w:lineRule="atLeast"/>
+        <w:rPr>
+          <w:rFonts w:ascii="Consolas" w:eastAsia="Times New Roman" w:hAnsi="Consolas" w:cs="Times New Roman"/>
+          <w:color w:val="BBBBBB"/>
+        </w:rPr>
+      </w:pPr>
+      <w:r>
+        <w:rPr>
+          <w:rFonts w:ascii="Consolas" w:eastAsia="Times New Roman" w:hAnsi="Consolas" w:cs="Times New Roman"/>
+          <w:color w:val="BBBBBB"/>
+        </w:rPr>
+        <w:t xml:space="preserve">                        </w:t>
+      </w:r>
+    </w:p>
+    <w:p>
+      <w:pPr>
+        <w:shd w:val="clear" w:color="auto" w:fill="282C34"/>
+        <w:spacing w:after="0" w:line="285" w:lineRule="atLeast"/>
+        <w:rPr>
+          <w:rFonts w:ascii="Consolas" w:eastAsia="Times New Roman" w:hAnsi="Consolas" w:cs="Times New Roman"/>
+          <w:color w:val="BBBBBB"/>
+        </w:rPr>
+      </w:pPr>
+      <w:r>
+        <w:rPr>
+          <w:rFonts w:ascii="Consolas" w:eastAsia="Times New Roman" w:hAnsi="Consolas" w:cs="Times New Roman"/>
+          <w:color w:val="BBBBBB"/>
+        </w:rPr>
+        <w:lastRenderedPageBreak/>
+        <w:t xml:space="preserve">                        </w:t>
+      </w:r>
+      <w:r>
+        <w:rPr>
+          <w:rFonts w:ascii="Consolas" w:eastAsia="Times New Roman" w:hAnsi="Consolas" w:cs="Times New Roman"/>
+          <w:i/>
+          <w:iCs/>
+          <w:color w:val="5C6370"/>
+        </w:rPr>
+        <w:t>#Insert into judge information</w:t>
+      </w:r>
+    </w:p>
+    <w:p>
+      <w:pPr>
+        <w:shd w:val="clear" w:color="auto" w:fill="282C34"/>
+        <w:spacing w:after="0" w:line="285" w:lineRule="atLeast"/>
+        <w:rPr>
+          <w:rFonts w:ascii="Consolas" w:eastAsia="Times New Roman" w:hAnsi="Consolas" w:cs="Times New Roman"/>
+          <w:color w:val="BBBBBB"/>
+        </w:rPr>
+      </w:pPr>
+      <w:r>
+        <w:rPr>
+          <w:rFonts w:ascii="Consolas" w:eastAsia="Times New Roman" w:hAnsi="Consolas" w:cs="Times New Roman"/>
+          <w:color w:val="BBBBBB"/>
+        </w:rPr>
+        <w:t>                       </w:t>
+      </w:r>
+    </w:p>
+    <w:p>
+      <w:pPr>
+        <w:shd w:val="clear" w:color="auto" w:fill="282C34"/>
+        <w:spacing w:after="0" w:line="285" w:lineRule="atLeast"/>
+        <w:rPr>
+          <w:rFonts w:ascii="Consolas" w:eastAsia="Times New Roman" w:hAnsi="Consolas" w:cs="Times New Roman"/>
+          <w:color w:val="BBBBBB"/>
+        </w:rPr>
+      </w:pPr>
+      <w:r>
+        <w:rPr>
+          <w:rFonts w:ascii="Consolas" w:eastAsia="Times New Roman" w:hAnsi="Consolas" w:cs="Times New Roman"/>
+          <w:color w:val="BBBBBB"/>
+        </w:rPr>
+        <w:t>                        db.commit()</w:t>
+      </w:r>
+    </w:p>
+    <w:p>
+      <w:pPr>
+        <w:shd w:val="clear" w:color="auto" w:fill="282C34"/>
+        <w:spacing w:after="0" w:line="285" w:lineRule="atLeast"/>
+        <w:rPr>
+          <w:rFonts w:ascii="Consolas" w:eastAsia="Times New Roman" w:hAnsi="Consolas" w:cs="Times New Roman"/>
+          <w:color w:val="BBBBBB"/>
+        </w:rPr>
+      </w:pPr>
+      <w:r>
+        <w:rPr>
+          <w:rFonts w:ascii="Consolas" w:eastAsia="Times New Roman" w:hAnsi="Consolas" w:cs="Times New Roman"/>
+          <w:color w:val="BBBBBB"/>
+        </w:rPr>
+        <w:t>                        messagebox.showinfo(</w:t>
+      </w:r>
+      <w:r>
+        <w:rPr>
+          <w:rFonts w:ascii="Consolas" w:eastAsia="Times New Roman" w:hAnsi="Consolas" w:cs="Times New Roman"/>
+          <w:color w:val="98C379"/>
+        </w:rPr>
+        <w:t>"Success"</w:t>
+      </w:r>
+      <w:r>
+        <w:rPr>
+          <w:rFonts w:ascii="Consolas" w:eastAsia="Times New Roman" w:hAnsi="Consolas" w:cs="Times New Roman"/>
+          <w:color w:val="BBBBBB"/>
+        </w:rPr>
+        <w:t>,</w:t>
+      </w:r>
+      <w:r>
+        <w:rPr>
+          <w:rFonts w:ascii="Consolas" w:eastAsia="Times New Roman" w:hAnsi="Consolas" w:cs="Times New Roman"/>
+          <w:color w:val="98C379"/>
+        </w:rPr>
+        <w:t>"Case Details inserted successfully"</w:t>
+      </w:r>
+      <w:r>
+        <w:rPr>
+          <w:rFonts w:ascii="Consolas" w:eastAsia="Times New Roman" w:hAnsi="Consolas" w:cs="Times New Roman"/>
+          <w:color w:val="BBBBBB"/>
+        </w:rPr>
+        <w:t>)</w:t>
+      </w:r>
+    </w:p>
+    <w:p>
+      <w:pPr>
+        <w:shd w:val="clear" w:color="auto" w:fill="282C34"/>
+        <w:spacing w:after="0" w:line="285" w:lineRule="atLeast"/>
+        <w:rPr>
+          <w:rFonts w:ascii="Consolas" w:eastAsia="Times New Roman" w:hAnsi="Consolas" w:cs="Times New Roman"/>
+          <w:color w:val="BBBBBB"/>
+        </w:rPr>
+      </w:pPr>
+      <w:r>
+        <w:rPr>
+          <w:rFonts w:ascii="Consolas" w:eastAsia="Times New Roman" w:hAnsi="Consolas" w:cs="Times New Roman"/>
+          <w:color w:val="BBBBBB"/>
+        </w:rPr>
+        <w:t xml:space="preserve">                        </w:t>
+      </w:r>
+    </w:p>
+    <w:p>
+      <w:pPr>
+        <w:shd w:val="clear" w:color="auto" w:fill="282C34"/>
+        <w:spacing w:after="0" w:line="285" w:lineRule="atLeast"/>
+        <w:rPr>
+          <w:rFonts w:ascii="Consolas" w:eastAsia="Times New Roman" w:hAnsi="Consolas" w:cs="Times New Roman"/>
+          <w:color w:val="BBBBBB"/>
+        </w:rPr>
+      </w:pPr>
+      <w:r>
+        <w:rPr>
+          <w:rFonts w:ascii="Consolas" w:eastAsia="Times New Roman" w:hAnsi="Consolas" w:cs="Times New Roman"/>
+          <w:color w:val="BBBBBB"/>
+        </w:rPr>
+        <w:t xml:space="preserve">                    </w:t>
+      </w:r>
+    </w:p>
+    <w:p>
+      <w:pPr>
+        <w:shd w:val="clear" w:color="auto" w:fill="282C34"/>
+        <w:spacing w:after="0" w:line="285" w:lineRule="atLeast"/>
+        <w:rPr>
+          <w:rFonts w:ascii="Consolas" w:eastAsia="Times New Roman" w:hAnsi="Consolas" w:cs="Times New Roman"/>
+          <w:color w:val="BBBBBB"/>
+        </w:rPr>
+      </w:pPr>
+      <w:r>
+        <w:rPr>
+          <w:rFonts w:ascii="Consolas" w:eastAsia="Times New Roman" w:hAnsi="Consolas" w:cs="Times New Roman"/>
+          <w:color w:val="BBBBBB"/>
+        </w:rPr>
+        <w:t xml:space="preserve">                    </w:t>
+      </w:r>
+      <w:r>
+        <w:rPr>
+          <w:rFonts w:ascii="Consolas" w:eastAsia="Times New Roman" w:hAnsi="Consolas" w:cs="Times New Roman"/>
+          <w:color w:val="C678DD"/>
+        </w:rPr>
+        <w:t>except</w:t>
+      </w:r>
+      <w:r>
+        <w:rPr>
+          <w:rFonts w:ascii="Consolas" w:eastAsia="Times New Roman" w:hAnsi="Consolas" w:cs="Times New Roman"/>
+          <w:color w:val="BBBBBB"/>
+        </w:rPr>
+        <w:t xml:space="preserve"> mysql.connector.Error </w:t>
+      </w:r>
+      <w:r>
+        <w:rPr>
+          <w:rFonts w:ascii="Consolas" w:eastAsia="Times New Roman" w:hAnsi="Consolas" w:cs="Times New Roman"/>
+          <w:color w:val="C678DD"/>
+        </w:rPr>
+        <w:t>as</w:t>
+      </w:r>
+      <w:r>
+        <w:rPr>
+          <w:rFonts w:ascii="Consolas" w:eastAsia="Times New Roman" w:hAnsi="Consolas" w:cs="Times New Roman"/>
+          <w:color w:val="BBBBBB"/>
+        </w:rPr>
+        <w:t xml:space="preserve"> error:</w:t>
+      </w:r>
+    </w:p>
+    <w:p>
+      <w:pPr>
+        <w:shd w:val="clear" w:color="auto" w:fill="282C34"/>
+        <w:spacing w:after="0" w:line="285" w:lineRule="atLeast"/>
+        <w:rPr>
+          <w:rFonts w:ascii="Consolas" w:eastAsia="Times New Roman" w:hAnsi="Consolas" w:cs="Times New Roman"/>
+          <w:color w:val="BBBBBB"/>
+        </w:rPr>
+      </w:pPr>
+      <w:r>
+        <w:rPr>
+          <w:rFonts w:ascii="Consolas" w:eastAsia="Times New Roman" w:hAnsi="Consolas" w:cs="Times New Roman"/>
+          <w:color w:val="BBBBBB"/>
+        </w:rPr>
+        <w:t>                        messagebox.showerror(</w:t>
+      </w:r>
+      <w:r>
+        <w:rPr>
+          <w:rFonts w:ascii="Consolas" w:eastAsia="Times New Roman" w:hAnsi="Consolas" w:cs="Times New Roman"/>
+          <w:color w:val="98C379"/>
+        </w:rPr>
+        <w:t>"Error"</w:t>
+      </w:r>
+      <w:r>
+        <w:rPr>
+          <w:rFonts w:ascii="Consolas" w:eastAsia="Times New Roman" w:hAnsi="Consolas" w:cs="Times New Roman"/>
+          <w:color w:val="BBBBBB"/>
+        </w:rPr>
+        <w:t>,</w:t>
+      </w:r>
+      <w:r>
+        <w:rPr>
+          <w:rFonts w:ascii="Consolas" w:eastAsia="Times New Roman" w:hAnsi="Consolas" w:cs="Times New Roman"/>
+          <w:color w:val="56B6C2"/>
+        </w:rPr>
+        <w:t>str</w:t>
+      </w:r>
+      <w:r>
+        <w:rPr>
+          <w:rFonts w:ascii="Consolas" w:eastAsia="Times New Roman" w:hAnsi="Consolas" w:cs="Times New Roman"/>
+          <w:color w:val="BBBBBB"/>
+        </w:rPr>
+        <w:t>(error))</w:t>
+      </w:r>
+    </w:p>
+    <w:p>
+      <w:pPr>
+        <w:shd w:val="clear" w:color="auto" w:fill="282C34"/>
+        <w:spacing w:after="0" w:line="285" w:lineRule="atLeast"/>
+        <w:rPr>
+          <w:rFonts w:ascii="Consolas" w:eastAsia="Times New Roman" w:hAnsi="Consolas" w:cs="Times New Roman"/>
+          <w:color w:val="BBBBBB"/>
+        </w:rPr>
+      </w:pPr>
+    </w:p>
+    <w:p>
+      <w:pPr>
+        <w:shd w:val="clear" w:color="auto" w:fill="282C34"/>
+        <w:spacing w:after="0" w:line="285" w:lineRule="atLeast"/>
+        <w:rPr>
+          <w:rFonts w:ascii="Consolas" w:eastAsia="Times New Roman" w:hAnsi="Consolas" w:cs="Times New Roman"/>
+          <w:color w:val="BBBBBB"/>
+        </w:rPr>
+      </w:pPr>
+      <w:r>
+        <w:rPr>
+          <w:rFonts w:ascii="Consolas" w:eastAsia="Times New Roman" w:hAnsi="Consolas" w:cs="Times New Roman"/>
+          <w:color w:val="BBBBBB"/>
+        </w:rPr>
+        <w:t>                           </w:t>
+      </w:r>
+    </w:p>
+    <w:p>
+      <w:pPr>
+        <w:shd w:val="clear" w:color="auto" w:fill="282C34"/>
+        <w:spacing w:after="0" w:line="285" w:lineRule="atLeast"/>
+        <w:rPr>
+          <w:rFonts w:ascii="Consolas" w:eastAsia="Times New Roman" w:hAnsi="Consolas" w:cs="Times New Roman"/>
+          <w:color w:val="BBBBBB"/>
+        </w:rPr>
+      </w:pPr>
+      <w:r>
+        <w:rPr>
+          <w:rFonts w:ascii="Consolas" w:eastAsia="Times New Roman" w:hAnsi="Consolas" w:cs="Times New Roman"/>
+          <w:color w:val="BBBBBB"/>
+        </w:rPr>
+        <w:t xml:space="preserve">                    </w:t>
+      </w:r>
+      <w:r>
+        <w:rPr>
+          <w:rFonts w:ascii="Consolas" w:eastAsia="Times New Roman" w:hAnsi="Consolas" w:cs="Times New Roman"/>
+          <w:color w:val="C678DD"/>
+        </w:rPr>
+        <w:t>finally</w:t>
+      </w:r>
+      <w:r>
+        <w:rPr>
+          <w:rFonts w:ascii="Consolas" w:eastAsia="Times New Roman" w:hAnsi="Consolas" w:cs="Times New Roman"/>
+          <w:color w:val="BBBBBB"/>
+        </w:rPr>
+        <w:t>:</w:t>
+      </w:r>
+    </w:p>
+    <w:p>
+      <w:pPr>
+        <w:shd w:val="clear" w:color="auto" w:fill="282C34"/>
+        <w:spacing w:after="0" w:line="285" w:lineRule="atLeast"/>
+        <w:rPr>
+          <w:rFonts w:ascii="Consolas" w:eastAsia="Times New Roman" w:hAnsi="Consolas" w:cs="Times New Roman"/>
+          <w:color w:val="BBBBBB"/>
+        </w:rPr>
+      </w:pPr>
+      <w:r>
+        <w:rPr>
+          <w:rFonts w:ascii="Consolas" w:eastAsia="Times New Roman" w:hAnsi="Consolas" w:cs="Times New Roman"/>
+          <w:color w:val="BBBBBB"/>
+        </w:rPr>
+        <w:t>                        cursor.close()</w:t>
+      </w:r>
+    </w:p>
+    <w:p>
+      <w:pPr>
+        <w:shd w:val="clear" w:color="auto" w:fill="282C34"/>
+        <w:spacing w:after="0" w:line="285" w:lineRule="atLeast"/>
+        <w:rPr>
+          <w:rFonts w:ascii="Consolas" w:eastAsia="Times New Roman" w:hAnsi="Consolas" w:cs="Times New Roman"/>
+          <w:color w:val="BBBBBB"/>
+        </w:rPr>
+      </w:pPr>
+      <w:r>
+        <w:rPr>
+          <w:rFonts w:ascii="Consolas" w:eastAsia="Times New Roman" w:hAnsi="Consolas" w:cs="Times New Roman"/>
+          <w:color w:val="BBBBBB"/>
+        </w:rPr>
+        <w:t xml:space="preserve">                        </w:t>
+      </w:r>
+      <w:r>
+        <w:rPr>
+          <w:rFonts w:ascii="Consolas" w:eastAsia="Times New Roman" w:hAnsi="Consolas" w:cs="Times New Roman"/>
+          <w:color w:val="E06C75"/>
+        </w:rPr>
+        <w:t>self</w:t>
+      </w:r>
+      <w:r>
+        <w:rPr>
+          <w:rFonts w:ascii="Consolas" w:eastAsia="Times New Roman" w:hAnsi="Consolas" w:cs="Times New Roman"/>
+          <w:color w:val="BBBBBB"/>
+        </w:rPr>
+        <w:t>.my_object.fetch_data()</w:t>
+      </w:r>
+    </w:p>
+    <w:p>
+      <w:pPr>
+        <w:shd w:val="clear" w:color="auto" w:fill="282C34"/>
+        <w:spacing w:after="0" w:line="285" w:lineRule="atLeast"/>
+        <w:rPr>
+          <w:rFonts w:ascii="Consolas" w:eastAsia="Times New Roman" w:hAnsi="Consolas" w:cs="Times New Roman"/>
+          <w:color w:val="BBBBBB"/>
+        </w:rPr>
+      </w:pPr>
+      <w:r>
+        <w:rPr>
+          <w:rFonts w:ascii="Consolas" w:eastAsia="Times New Roman" w:hAnsi="Consolas" w:cs="Times New Roman"/>
+          <w:color w:val="BBBBBB"/>
+        </w:rPr>
+        <w:t>                        db.close()</w:t>
+      </w:r>
+    </w:p>
+    <w:p>
+      <w:pPr>
+        <w:shd w:val="clear" w:color="auto" w:fill="282C34"/>
+        <w:spacing w:after="0" w:line="285" w:lineRule="atLeast"/>
+        <w:rPr>
+          <w:rFonts w:ascii="Consolas" w:eastAsia="Times New Roman" w:hAnsi="Consolas" w:cs="Times New Roman"/>
+          <w:color w:val="BBBBBB"/>
+        </w:rPr>
+      </w:pPr>
+      <w:r>
+        <w:rPr>
+          <w:rFonts w:ascii="Consolas" w:eastAsia="Times New Roman" w:hAnsi="Consolas" w:cs="Times New Roman"/>
+          <w:color w:val="BBBBBB"/>
+        </w:rPr>
+        <w:t xml:space="preserve">        </w:t>
+      </w:r>
+    </w:p>
+    <w:p>
+      <w:pPr>
+        <w:shd w:val="clear" w:color="auto" w:fill="282C34"/>
+        <w:spacing w:after="0" w:line="285" w:lineRule="atLeast"/>
+        <w:rPr>
+          <w:rFonts w:ascii="Consolas" w:eastAsia="Times New Roman" w:hAnsi="Consolas" w:cs="Times New Roman"/>
+          <w:color w:val="BBBBBB"/>
+        </w:rPr>
+      </w:pPr>
+      <w:r>
+        <w:rPr>
+          <w:rFonts w:ascii="Consolas" w:eastAsia="Times New Roman" w:hAnsi="Consolas" w:cs="Times New Roman"/>
+          <w:color w:val="BBBBBB"/>
+        </w:rPr>
+        <w:t xml:space="preserve">                </w:t>
+      </w:r>
+      <w:r>
+        <w:rPr>
+          <w:rFonts w:ascii="Consolas" w:eastAsia="Times New Roman" w:hAnsi="Consolas" w:cs="Times New Roman"/>
+          <w:i/>
+          <w:iCs/>
+          <w:color w:val="5C6370"/>
+        </w:rPr>
+        <w:t>#establish a connection</w:t>
+      </w:r>
+    </w:p>
+    <w:p>
+      <w:pPr>
+        <w:shd w:val="clear" w:color="auto" w:fill="282C34"/>
+        <w:spacing w:after="0" w:line="285" w:lineRule="atLeast"/>
+        <w:rPr>
+          <w:rFonts w:ascii="Consolas" w:eastAsia="Times New Roman" w:hAnsi="Consolas" w:cs="Times New Roman"/>
+          <w:color w:val="BBBBBB"/>
+        </w:rPr>
+      </w:pPr>
+      <w:r>
+        <w:rPr>
+          <w:rFonts w:ascii="Consolas" w:eastAsia="Times New Roman" w:hAnsi="Consolas" w:cs="Times New Roman"/>
+          <w:color w:val="BBBBBB"/>
+        </w:rPr>
+        <w:t xml:space="preserve">                  </w:t>
+      </w:r>
+    </w:p>
+    <w:p>
+      <w:pPr>
+        <w:rPr>
+          <w:rFonts w:asciiTheme="majorBidi" w:hAnsiTheme="majorBidi" w:cstheme="majorBidi"/>
+          <w:sz w:val="28"/>
+          <w:szCs w:val="28"/>
+          <w:lang w:val="en-GB"/>
+        </w:rPr>
+      </w:pPr>
+    </w:p>
+    <w:p>
+      <w:pPr>
+        <w:rPr>
+          <w:rFonts w:asciiTheme="majorBidi" w:hAnsiTheme="majorBidi" w:cstheme="majorBidi"/>
+          <w:b/>
+          <w:sz w:val="28"/>
+          <w:szCs w:val="28"/>
+          <w:lang w:val="en-GB"/>
+        </w:rPr>
+      </w:pPr>
+      <w:r>
+        <w:rPr>
+          <w:rFonts w:asciiTheme="majorBidi" w:hAnsiTheme="majorBidi" w:cstheme="majorBidi"/>
+          <w:b/>
+          <w:sz w:val="28"/>
+          <w:szCs w:val="28"/>
+          <w:lang w:val="en-GB"/>
+        </w:rPr>
+        <w:t>3.4 Testing</w:t>
+      </w:r>
+    </w:p>
+    <w:p>
+      <w:pPr>
+        <w:rPr>
+          <w:rFonts w:asciiTheme="majorBidi" w:hAnsiTheme="majorBidi" w:cstheme="majorBidi"/>
+          <w:sz w:val="28"/>
+          <w:szCs w:val="28"/>
+          <w:lang w:val="en-GB"/>
+        </w:rPr>
+      </w:pPr>
+      <w:r>
+        <w:rPr>
+          <w:rFonts w:asciiTheme="majorBidi" w:hAnsiTheme="majorBidi" w:cstheme="majorBidi"/>
+          <w:sz w:val="28"/>
+          <w:szCs w:val="28"/>
+          <w:lang w:val="en-GB"/>
+        </w:rPr>
+        <w:t>Usability</w:t>
+      </w:r>
+      <w:r>
+        <w:rPr>
+          <w:rFonts w:asciiTheme="majorBidi" w:hAnsiTheme="majorBidi" w:cstheme="majorBidi"/>
+          <w:sz w:val="28"/>
+          <w:szCs w:val="28"/>
+          <w:lang w:val="en-GB"/>
+        </w:rPr>
+        <w:t xml:space="preserve">, GUI and Performance testing </w:t>
+      </w:r>
+      <w:r>
+        <w:rPr>
+          <w:rFonts w:asciiTheme="majorBidi" w:hAnsiTheme="majorBidi" w:cstheme="majorBidi"/>
+          <w:sz w:val="28"/>
+          <w:szCs w:val="28"/>
+          <w:lang w:val="en-GB"/>
+        </w:rPr>
+        <w:t>were</w:t>
+      </w:r>
+      <w:r>
+        <w:rPr>
+          <w:rFonts w:asciiTheme="majorBidi" w:hAnsiTheme="majorBidi" w:cstheme="majorBidi"/>
+          <w:sz w:val="28"/>
+          <w:szCs w:val="28"/>
+          <w:lang w:val="en-GB"/>
+        </w:rPr>
+        <w:t xml:space="preserve"> done to ensure the system is functional and meets the </w:t>
+      </w:r>
+      <w:r>
+        <w:rPr>
+          <w:rFonts w:asciiTheme="majorBidi" w:hAnsiTheme="majorBidi" w:cstheme="majorBidi"/>
+          <w:sz w:val="28"/>
+          <w:szCs w:val="28"/>
+          <w:lang w:val="en-GB"/>
+        </w:rPr>
+        <w:t xml:space="preserve">expected requirements. </w:t>
+      </w:r>
+    </w:p>
+    <w:p>
+      <w:pPr>
+        <w:rPr>
+          <w:rFonts w:asciiTheme="majorBidi" w:hAnsiTheme="majorBidi" w:cstheme="majorBidi"/>
+          <w:sz w:val="28"/>
+          <w:szCs w:val="28"/>
+          <w:lang w:val="en-GB"/>
+        </w:rPr>
+      </w:pPr>
+      <w:r>
+        <w:rPr>
+          <w:rFonts w:asciiTheme="majorBidi" w:hAnsiTheme="majorBidi" w:cstheme="majorBidi"/>
+          <w:sz w:val="28"/>
+          <w:szCs w:val="28"/>
+          <w:lang w:val="en-GB"/>
+        </w:rPr>
+        <w:t>This involved testing components of the system to ensure functionality an</w:t>
+      </w:r>
+      <w:r>
+        <w:rPr>
+          <w:rFonts w:asciiTheme="majorBidi" w:hAnsiTheme="majorBidi" w:cstheme="majorBidi"/>
+          <w:sz w:val="28"/>
+          <w:szCs w:val="28"/>
+          <w:lang w:val="en-GB"/>
+        </w:rPr>
+        <w:t>d a logical flow of</w:t>
+      </w:r>
+      <w:r>
+        <w:rPr>
+          <w:rFonts w:asciiTheme="majorBidi" w:hAnsiTheme="majorBidi" w:cstheme="majorBidi"/>
+          <w:sz w:val="28"/>
+          <w:szCs w:val="28"/>
+          <w:lang w:val="en-GB"/>
+        </w:rPr>
+        <w:t xml:space="preserve"> data from one unit to the next. The system was tested several times to ensure that there were no errors during the execution of the program and that information submitted from one phase to the next was successful.</w:t>
+      </w:r>
+    </w:p>
+    <w:p>
+      <w:pPr>
+        <w:rPr>
+          <w:rFonts w:asciiTheme="majorBidi" w:hAnsiTheme="majorBidi" w:cstheme="majorBidi"/>
+          <w:sz w:val="28"/>
+          <w:szCs w:val="28"/>
+          <w:lang w:val="en-GB"/>
+        </w:rPr>
+      </w:pPr>
+      <w:r>
+        <w:rPr>
+          <w:rFonts w:asciiTheme="majorBidi" w:hAnsiTheme="majorBidi" w:cstheme="majorBidi"/>
+          <w:sz w:val="28"/>
+          <w:szCs w:val="28"/>
+          <w:lang w:val="en-GB"/>
+        </w:rPr>
+        <w:t xml:space="preserve">Functionalities have been implemented to handle errors during execution </w:t>
+      </w:r>
+      <w:r>
+        <w:rPr>
+          <w:rFonts w:asciiTheme="majorBidi" w:hAnsiTheme="majorBidi" w:cstheme="majorBidi"/>
+          <w:sz w:val="28"/>
+          <w:szCs w:val="28"/>
+          <w:lang w:val="en-GB"/>
+        </w:rPr>
+        <w:t xml:space="preserve">to be specific </w:t>
+      </w:r>
+      <w:r>
+        <w:rPr>
+          <w:rFonts w:asciiTheme="majorBidi" w:hAnsiTheme="majorBidi" w:cstheme="majorBidi"/>
+          <w:sz w:val="28"/>
+          <w:szCs w:val="28"/>
+          <w:lang w:val="en-GB"/>
+        </w:rPr>
+        <w:t xml:space="preserve">to </w:t>
+      </w:r>
+      <w:r>
+        <w:rPr>
+          <w:rFonts w:asciiTheme="majorBidi" w:hAnsiTheme="majorBidi" w:cstheme="majorBidi"/>
+          <w:sz w:val="28"/>
+          <w:szCs w:val="28"/>
+          <w:lang w:val="en-GB"/>
+        </w:rPr>
+        <w:t>python exception handlers. A lot of time was spent during coding</w:t>
+      </w:r>
+      <w:r>
+        <w:rPr>
+          <w:rFonts w:asciiTheme="majorBidi" w:hAnsiTheme="majorBidi" w:cstheme="majorBidi"/>
+          <w:sz w:val="28"/>
+          <w:szCs w:val="28"/>
+          <w:lang w:val="en-GB"/>
+        </w:rPr>
+        <w:t xml:space="preserve"> cause of the many functionalities that had to be implemented. </w:t>
+      </w:r>
+      <w:r>
+        <w:rPr>
+          <w:rFonts w:asciiTheme="majorBidi" w:hAnsiTheme="majorBidi" w:cstheme="majorBidi"/>
+          <w:sz w:val="28"/>
+          <w:szCs w:val="28"/>
+          <w:lang w:val="en-GB"/>
+        </w:rPr>
+        <w:t>Usability testing was done to determine the ease of the syste</w:t>
+      </w:r>
+      <w:r>
+        <w:rPr>
+          <w:rFonts w:asciiTheme="majorBidi" w:hAnsiTheme="majorBidi" w:cstheme="majorBidi"/>
+          <w:sz w:val="28"/>
+          <w:szCs w:val="28"/>
+          <w:lang w:val="en-GB"/>
+        </w:rPr>
+        <w:t xml:space="preserve">m and </w:t>
+      </w:r>
+      <w:r>
+        <w:rPr>
+          <w:rFonts w:asciiTheme="majorBidi" w:hAnsiTheme="majorBidi" w:cstheme="majorBidi"/>
+          <w:sz w:val="28"/>
+          <w:szCs w:val="28"/>
+          <w:lang w:val="en-GB"/>
+        </w:rPr>
+        <w:t>this</w:t>
+      </w:r>
+      <w:r>
+        <w:rPr>
+          <w:rFonts w:asciiTheme="majorBidi" w:hAnsiTheme="majorBidi" w:cstheme="majorBidi"/>
+          <w:sz w:val="28"/>
+          <w:szCs w:val="28"/>
+          <w:lang w:val="en-GB"/>
+        </w:rPr>
+        <w:t xml:space="preserve"> was the feedback given back.</w:t>
+      </w:r>
+    </w:p>
+    <w:p>
+      <w:pPr>
+        <w:rPr>
+          <w:rFonts w:asciiTheme="majorBidi" w:hAnsiTheme="majorBidi" w:cstheme="majorBidi"/>
+          <w:sz w:val="28"/>
+          <w:szCs w:val="28"/>
+          <w:lang w:val="en-GB"/>
+        </w:rPr>
+      </w:pPr>
+      <w:r>
+        <w:rPr>
+          <w:rFonts w:asciiTheme="majorBidi" w:hAnsiTheme="majorBidi" w:cstheme="majorBidi"/>
+          <w:sz w:val="28"/>
+          <w:szCs w:val="28"/>
+          <w:lang w:val="en-GB"/>
+        </w:rPr>
+        <w:t>10 people used the system and</w:t>
+      </w:r>
+      <w:r>
+        <w:rPr>
+          <w:rFonts w:asciiTheme="majorBidi" w:hAnsiTheme="majorBidi" w:cstheme="majorBidi"/>
+          <w:sz w:val="28"/>
+          <w:szCs w:val="28"/>
+          <w:lang w:val="en-GB"/>
+        </w:rPr>
+        <w:t xml:space="preserve"> after that, I asked them to fill out a questionnaire.</w:t>
+      </w:r>
+      <w:r>
+        <w:rPr>
+          <w:rFonts w:asciiTheme="majorBidi" w:hAnsiTheme="majorBidi" w:cstheme="majorBidi"/>
+          <w:sz w:val="28"/>
+          <w:szCs w:val="28"/>
+          <w:lang w:val="en-GB"/>
+        </w:rPr>
+        <w:t xml:space="preserve"> </w:t>
+      </w:r>
+      <w:r>
+        <w:rPr>
+          <w:rFonts w:asciiTheme="majorBidi" w:hAnsiTheme="majorBidi" w:cstheme="majorBidi"/>
+          <w:sz w:val="28"/>
+          <w:szCs w:val="28"/>
+          <w:lang w:val="en-GB"/>
+        </w:rPr>
+        <w:t>T</w:t>
+      </w:r>
+      <w:r>
+        <w:rPr>
+          <w:rFonts w:asciiTheme="majorBidi" w:hAnsiTheme="majorBidi" w:cstheme="majorBidi"/>
+          <w:sz w:val="28"/>
+          <w:szCs w:val="28"/>
+          <w:lang w:val="en-GB"/>
+        </w:rPr>
+        <w:t xml:space="preserve">his was their response according to how easy the system is </w:t>
+      </w:r>
+      <w:r>
+        <w:rPr>
+          <w:rFonts w:asciiTheme="majorBidi" w:hAnsiTheme="majorBidi" w:cstheme="majorBidi"/>
+          <w:sz w:val="28"/>
+          <w:szCs w:val="28"/>
+          <w:lang w:val="en-GB"/>
+        </w:rPr>
+        <w:t>to use.</w:t>
+      </w:r>
+      <w:r>
+        <w:rPr>
+          <w:rFonts w:asciiTheme="majorBidi" w:hAnsiTheme="majorBidi" w:cstheme="majorBidi"/>
+          <w:sz w:val="28"/>
+          <w:szCs w:val="28"/>
+          <w:lang w:val="en-GB"/>
+        </w:rPr>
+        <w:t xml:space="preserve"> 80% of the users </w:t>
+      </w:r>
+      <w:r>
+        <w:rPr>
+          <w:rFonts w:asciiTheme="majorBidi" w:hAnsiTheme="majorBidi" w:cstheme="majorBidi"/>
+          <w:sz w:val="28"/>
+          <w:szCs w:val="28"/>
+          <w:lang w:val="en-GB"/>
+        </w:rPr>
+        <w:t>said that the system is easy to use while 20% fair.</w:t>
+      </w:r>
+    </w:p>
+    <w:p>
+      <w:pPr>
+        <w:rPr>
+          <w:rFonts w:asciiTheme="majorBidi" w:hAnsiTheme="majorBidi" w:cstheme="majorBidi"/>
+          <w:sz w:val="28"/>
+          <w:szCs w:val="28"/>
+          <w:lang w:val="en-GB"/>
+        </w:rPr>
+      </w:pPr>
+      <w:r>
+        <w:rPr>
+          <w:rFonts w:asciiTheme="majorBidi" w:hAnsiTheme="majorBidi" w:cstheme="majorBidi"/>
+          <w:noProof/>
+          <w:sz w:val="28"/>
+          <w:szCs w:val="28"/>
+        </w:rPr>
+        <w:lastRenderedPageBreak/>
+        <w:drawing>
+          <wp:inline distT="0" distB="0" distL="0" distR="0">
+            <wp:extent cx="5725324" cy="3038899"/>
+            <wp:effectExtent l="0" t="0" r="8890" b="9525"/>
+            <wp:docPr id="24" name="Picture 24"/>
+            <wp:cNvGraphicFramePr>
+              <a:graphicFrameLocks xmlns:a="http://schemas.openxmlformats.org/drawingml/2006/main" noChangeAspect="1"/>
+            </wp:cNvGraphicFramePr>
+            <a:graphic xmlns:a="http://schemas.openxmlformats.org/drawingml/2006/main">
+              <a:graphicData uri="http://schemas.openxmlformats.org/drawingml/2006/picture">
+                <pic:pic xmlns:pic="http://schemas.openxmlformats.org/drawingml/2006/picture">
+                  <pic:nvPicPr>
+                    <pic:cNvPr id="24" name="Screenshot 2023-03-19 201806.png"/>
+                    <pic:cNvPicPr/>
+                  </pic:nvPicPr>
+                  <pic:blipFill>
+                    <a:blip r:embed="rId31">
+                      <a:extLst>
+                        <a:ext uri="{28A0092B-C50C-407E-A947-70E740481C1C}">
+                          <a14:useLocalDpi xmlns:a14="http://schemas.microsoft.com/office/drawing/2010/main" val="0"/>
+                        </a:ext>
+                      </a:extLst>
+                    </a:blip>
+                    <a:stretch>
+                      <a:fillRect/>
+                    </a:stretch>
+                  </pic:blipFill>
+                  <pic:spPr>
+                    <a:xfrm>
+                      <a:off x="0" y="0"/>
+                      <a:ext cx="5725324" cy="3038899"/>
+                    </a:xfrm>
+                    <a:prstGeom prst="rect">
+                      <a:avLst/>
+                    </a:prstGeom>
+                  </pic:spPr>
+                </pic:pic>
+              </a:graphicData>
+            </a:graphic>
+          </wp:inline>
+        </w:drawing>
+      </w:r>
+    </w:p>
+    <w:p>
+      <w:pPr>
+        <w:rPr>
+          <w:rFonts w:asciiTheme="majorBidi" w:hAnsiTheme="majorBidi" w:cstheme="majorBidi"/>
+          <w:b/>
+          <w:sz w:val="28"/>
+          <w:szCs w:val="28"/>
+          <w:lang w:val="en-GB"/>
+        </w:rPr>
+      </w:pPr>
+      <w:r>
+        <w:rPr>
+          <w:rFonts w:asciiTheme="majorBidi" w:hAnsiTheme="majorBidi" w:cstheme="majorBidi"/>
+          <w:b/>
+          <w:sz w:val="28"/>
+          <w:szCs w:val="28"/>
+          <w:lang w:val="en-GB"/>
+        </w:rPr>
+        <w:t>Figure 22</w:t>
+      </w:r>
+      <w:r>
+        <w:rPr>
+          <w:rFonts w:asciiTheme="majorBidi" w:hAnsiTheme="majorBidi" w:cstheme="majorBidi"/>
+          <w:b/>
+          <w:sz w:val="28"/>
+          <w:szCs w:val="28"/>
+          <w:lang w:val="en-GB"/>
+        </w:rPr>
+        <w:t xml:space="preserve">: </w:t>
+      </w:r>
+      <w:r>
+        <w:rPr>
+          <w:rFonts w:asciiTheme="majorBidi" w:hAnsiTheme="majorBidi" w:cstheme="majorBidi"/>
+          <w:b/>
+          <w:sz w:val="28"/>
+          <w:szCs w:val="28"/>
+          <w:lang w:val="en-GB"/>
+        </w:rPr>
+        <w:t>Usability Testing</w:t>
+      </w:r>
+    </w:p>
+    <w:p>
+      <w:pPr>
+        <w:rPr>
+          <w:rFonts w:asciiTheme="majorBidi" w:hAnsiTheme="majorBidi" w:cstheme="majorBidi"/>
+          <w:b/>
+          <w:sz w:val="28"/>
+          <w:szCs w:val="28"/>
+          <w:lang w:val="en-GB"/>
+        </w:rPr>
+      </w:pPr>
+      <w:r>
+        <w:rPr>
+          <w:rFonts w:asciiTheme="majorBidi" w:hAnsiTheme="majorBidi" w:cstheme="majorBidi"/>
+          <w:b/>
+          <w:sz w:val="28"/>
+          <w:szCs w:val="28"/>
+          <w:lang w:val="en-GB"/>
+        </w:rPr>
+        <w:t>Graphical User Interface Testing</w:t>
+      </w:r>
+    </w:p>
+    <w:p>
+      <w:pPr>
+        <w:rPr>
+          <w:rFonts w:asciiTheme="majorBidi" w:hAnsiTheme="majorBidi" w:cstheme="majorBidi"/>
+          <w:sz w:val="28"/>
+          <w:szCs w:val="28"/>
+          <w:lang w:val="en-GB"/>
+        </w:rPr>
+      </w:pPr>
+      <w:r>
+        <w:rPr>
+          <w:rFonts w:asciiTheme="majorBidi" w:hAnsiTheme="majorBidi" w:cstheme="majorBidi"/>
+          <w:sz w:val="28"/>
+          <w:szCs w:val="28"/>
+          <w:lang w:val="en-GB"/>
+        </w:rPr>
+        <w:t>The graphical user interface of the system was tested and most of the users</w:t>
+      </w:r>
+      <w:r>
+        <w:rPr>
+          <w:rFonts w:asciiTheme="majorBidi" w:hAnsiTheme="majorBidi" w:cstheme="majorBidi"/>
+          <w:sz w:val="28"/>
+          <w:szCs w:val="28"/>
+          <w:lang w:val="en-GB"/>
+        </w:rPr>
+        <w:t xml:space="preserve"> were conversant </w:t>
+      </w:r>
+      <w:r>
+        <w:rPr>
+          <w:rFonts w:asciiTheme="majorBidi" w:hAnsiTheme="majorBidi" w:cstheme="majorBidi"/>
+          <w:sz w:val="28"/>
+          <w:szCs w:val="28"/>
+          <w:lang w:val="en-GB"/>
+        </w:rPr>
+        <w:t>with how the system works.</w:t>
+      </w:r>
+      <w:r>
+        <w:rPr>
+          <w:rFonts w:asciiTheme="majorBidi" w:hAnsiTheme="majorBidi" w:cstheme="majorBidi"/>
+          <w:sz w:val="28"/>
+          <w:szCs w:val="28"/>
+          <w:lang w:val="en-GB"/>
+        </w:rPr>
+        <w:t xml:space="preserve"> </w:t>
+      </w:r>
+      <w:r>
+        <w:rPr>
+          <w:rFonts w:asciiTheme="majorBidi" w:hAnsiTheme="majorBidi" w:cstheme="majorBidi"/>
+          <w:sz w:val="28"/>
+          <w:szCs w:val="28"/>
+          <w:lang w:val="en-GB"/>
+        </w:rPr>
+        <w:t xml:space="preserve">90% of the users agreed that the system is fully functional while </w:t>
+      </w:r>
+      <w:r>
+        <w:rPr>
+          <w:rFonts w:asciiTheme="majorBidi" w:hAnsiTheme="majorBidi" w:cstheme="majorBidi"/>
+          <w:sz w:val="28"/>
+          <w:szCs w:val="28"/>
+          <w:lang w:val="en-GB"/>
+        </w:rPr>
+        <w:t>10% partially functional.</w:t>
+      </w:r>
+    </w:p>
+    <w:p>
+      <w:pPr>
+        <w:rPr>
+          <w:rFonts w:asciiTheme="majorBidi" w:hAnsiTheme="majorBidi" w:cstheme="majorBidi"/>
+          <w:sz w:val="28"/>
+          <w:szCs w:val="28"/>
+          <w:lang w:val="en-GB"/>
+        </w:rPr>
+      </w:pPr>
+      <w:r>
+        <w:rPr>
+          <w:rFonts w:asciiTheme="majorBidi" w:hAnsiTheme="majorBidi" w:cstheme="majorBidi"/>
+          <w:noProof/>
+          <w:sz w:val="28"/>
+          <w:szCs w:val="28"/>
+        </w:rPr>
+        <w:drawing>
+          <wp:inline distT="0" distB="0" distL="0" distR="0">
+            <wp:extent cx="5731510" cy="2719705"/>
+            <wp:effectExtent l="0" t="0" r="2540" b="4445"/>
+            <wp:docPr id="25" name="Picture 25"/>
+            <wp:cNvGraphicFramePr>
+              <a:graphicFrameLocks xmlns:a="http://schemas.openxmlformats.org/drawingml/2006/main" noChangeAspect="1"/>
+            </wp:cNvGraphicFramePr>
+            <a:graphic xmlns:a="http://schemas.openxmlformats.org/drawingml/2006/main">
+              <a:graphicData uri="http://schemas.openxmlformats.org/drawingml/2006/picture">
+                <pic:pic xmlns:pic="http://schemas.openxmlformats.org/drawingml/2006/picture">
+                  <pic:nvPicPr>
+                    <pic:cNvPr id="25" name="Screenshot 2023-03-19 202432.png"/>
+                    <pic:cNvPicPr/>
+                  </pic:nvPicPr>
+                  <pic:blipFill>
+                    <a:blip r:embed="rId32">
+                      <a:extLst>
+                        <a:ext uri="{28A0092B-C50C-407E-A947-70E740481C1C}">
+                          <a14:useLocalDpi xmlns:a14="http://schemas.microsoft.com/office/drawing/2010/main" val="0"/>
+                        </a:ext>
+                      </a:extLst>
+                    </a:blip>
+                    <a:stretch>
+                      <a:fillRect/>
+                    </a:stretch>
+                  </pic:blipFill>
+                  <pic:spPr>
+                    <a:xfrm>
+                      <a:off x="0" y="0"/>
+                      <a:ext cx="5731510" cy="2719705"/>
+                    </a:xfrm>
+                    <a:prstGeom prst="rect">
+                      <a:avLst/>
+                    </a:prstGeom>
+                  </pic:spPr>
+                </pic:pic>
+              </a:graphicData>
+            </a:graphic>
+          </wp:inline>
+        </w:drawing>
+      </w:r>
+    </w:p>
+    <w:p>
+      <w:pPr>
+        <w:rPr>
+          <w:rFonts w:asciiTheme="majorBidi" w:hAnsiTheme="majorBidi" w:cstheme="majorBidi"/>
+          <w:b/>
+          <w:sz w:val="28"/>
+          <w:szCs w:val="28"/>
+          <w:lang w:val="en-GB"/>
+        </w:rPr>
+      </w:pPr>
+      <w:r>
+        <w:rPr>
+          <w:rFonts w:asciiTheme="majorBidi" w:hAnsiTheme="majorBidi" w:cstheme="majorBidi"/>
+          <w:b/>
+          <w:sz w:val="28"/>
+          <w:szCs w:val="28"/>
+          <w:lang w:val="en-GB"/>
+        </w:rPr>
+        <w:t>Figure 23: GUI Testing</w:t>
+      </w:r>
+    </w:p>
+    <w:p>
+      <w:pPr>
+        <w:rPr>
+          <w:rFonts w:asciiTheme="majorBidi" w:hAnsiTheme="majorBidi" w:cstheme="majorBidi"/>
+          <w:b/>
+          <w:sz w:val="28"/>
+          <w:szCs w:val="28"/>
+          <w:lang w:val="en-GB"/>
+        </w:rPr>
+      </w:pPr>
+    </w:p>
+    <w:p>
+      <w:pPr>
+        <w:rPr>
+          <w:rFonts w:asciiTheme="majorBidi" w:hAnsiTheme="majorBidi" w:cstheme="majorBidi"/>
+          <w:b/>
+          <w:sz w:val="28"/>
+          <w:szCs w:val="28"/>
+          <w:lang w:val="en-GB"/>
+        </w:rPr>
+      </w:pPr>
+    </w:p>
+    <w:p>
+      <w:pPr>
+        <w:rPr>
+          <w:rFonts w:asciiTheme="majorBidi" w:hAnsiTheme="majorBidi" w:cstheme="majorBidi"/>
+          <w:b/>
+          <w:sz w:val="28"/>
+          <w:szCs w:val="28"/>
+          <w:lang w:val="en-GB"/>
+        </w:rPr>
+      </w:pPr>
+      <w:r>
+        <w:rPr>
+          <w:rFonts w:asciiTheme="majorBidi" w:hAnsiTheme="majorBidi" w:cstheme="majorBidi"/>
+          <w:b/>
+          <w:sz w:val="28"/>
+          <w:szCs w:val="28"/>
+          <w:lang w:val="en-GB"/>
+        </w:rPr>
+        <w:lastRenderedPageBreak/>
+        <w:t>Performance Testing</w:t>
+      </w:r>
+    </w:p>
+    <w:p>
+      <w:pPr>
+        <w:rPr>
+          <w:rFonts w:asciiTheme="majorBidi" w:hAnsiTheme="majorBidi" w:cstheme="majorBidi"/>
+          <w:sz w:val="28"/>
+          <w:szCs w:val="28"/>
+          <w:lang w:val="en-GB"/>
+        </w:rPr>
+      </w:pPr>
+      <w:r>
+        <w:rPr>
+          <w:rFonts w:asciiTheme="majorBidi" w:hAnsiTheme="majorBidi" w:cstheme="majorBidi"/>
+          <w:sz w:val="28"/>
+          <w:szCs w:val="28"/>
+          <w:lang w:val="en-GB"/>
+        </w:rPr>
+        <w:t>The users tested the performance and responsiveness of the syst</w:t>
+      </w:r>
+      <w:r>
+        <w:rPr>
+          <w:rFonts w:asciiTheme="majorBidi" w:hAnsiTheme="majorBidi" w:cstheme="majorBidi"/>
+          <w:sz w:val="28"/>
+          <w:szCs w:val="28"/>
+          <w:lang w:val="en-GB"/>
+        </w:rPr>
+        <w:t>em and this was their response.</w:t>
+      </w:r>
+      <w:r>
+        <w:rPr>
+          <w:rFonts w:asciiTheme="majorBidi" w:hAnsiTheme="majorBidi" w:cstheme="majorBidi"/>
+          <w:sz w:val="28"/>
+          <w:szCs w:val="28"/>
+          <w:lang w:val="en-GB"/>
+        </w:rPr>
+        <w:t xml:space="preserve"> 80% of the users agreed that</w:t>
+      </w:r>
+      <w:r>
+        <w:rPr>
+          <w:rFonts w:asciiTheme="majorBidi" w:hAnsiTheme="majorBidi" w:cstheme="majorBidi"/>
+          <w:sz w:val="28"/>
+          <w:szCs w:val="28"/>
+          <w:lang w:val="en-GB"/>
+        </w:rPr>
+        <w:t xml:space="preserve"> </w:t>
+      </w:r>
+      <w:r>
+        <w:rPr>
+          <w:rFonts w:asciiTheme="majorBidi" w:hAnsiTheme="majorBidi" w:cstheme="majorBidi"/>
+          <w:sz w:val="28"/>
+          <w:szCs w:val="28"/>
+          <w:lang w:val="en-GB"/>
+        </w:rPr>
+        <w:t xml:space="preserve">the </w:t>
+      </w:r>
+      <w:r>
+        <w:rPr>
+          <w:rFonts w:asciiTheme="majorBidi" w:hAnsiTheme="majorBidi" w:cstheme="majorBidi"/>
+          <w:sz w:val="28"/>
+          <w:szCs w:val="28"/>
+          <w:lang w:val="en-GB"/>
+        </w:rPr>
+        <w:t xml:space="preserve">system responds fast while to the 20%, it responded slowly. </w:t>
+      </w:r>
+    </w:p>
+    <w:p>
+      <w:pPr>
+        <w:rPr>
+          <w:rFonts w:asciiTheme="majorBidi" w:hAnsiTheme="majorBidi" w:cstheme="majorBidi"/>
+          <w:sz w:val="28"/>
+          <w:szCs w:val="28"/>
+          <w:lang w:val="en-GB"/>
+        </w:rPr>
+      </w:pPr>
+      <w:r>
+        <w:rPr>
+          <w:rFonts w:asciiTheme="majorBidi" w:hAnsiTheme="majorBidi" w:cstheme="majorBidi"/>
+          <w:noProof/>
+          <w:sz w:val="28"/>
+          <w:szCs w:val="28"/>
+        </w:rPr>
+        <w:drawing>
+          <wp:inline distT="0" distB="0" distL="0" distR="0">
+            <wp:extent cx="5731510" cy="2439035"/>
+            <wp:effectExtent l="0" t="0" r="2540" b="0"/>
+            <wp:docPr id="26" name="Picture 26"/>
+            <wp:cNvGraphicFramePr>
+              <a:graphicFrameLocks xmlns:a="http://schemas.openxmlformats.org/drawingml/2006/main" noChangeAspect="1"/>
+            </wp:cNvGraphicFramePr>
+            <a:graphic xmlns:a="http://schemas.openxmlformats.org/drawingml/2006/main">
+              <a:graphicData uri="http://schemas.openxmlformats.org/drawingml/2006/picture">
+                <pic:pic xmlns:pic="http://schemas.openxmlformats.org/drawingml/2006/picture">
+                  <pic:nvPicPr>
+                    <pic:cNvPr id="26" name="Screenshot 2023-03-19 203433.png"/>
+                    <pic:cNvPicPr/>
+                  </pic:nvPicPr>
+                  <pic:blipFill>
+                    <a:blip r:embed="rId33">
+                      <a:extLst>
+                        <a:ext uri="{28A0092B-C50C-407E-A947-70E740481C1C}">
+                          <a14:useLocalDpi xmlns:a14="http://schemas.microsoft.com/office/drawing/2010/main" val="0"/>
+                        </a:ext>
+                      </a:extLst>
+                    </a:blip>
+                    <a:stretch>
+                      <a:fillRect/>
+                    </a:stretch>
+                  </pic:blipFill>
+                  <pic:spPr>
+                    <a:xfrm>
+                      <a:off x="0" y="0"/>
+                      <a:ext cx="5731510" cy="2439035"/>
+                    </a:xfrm>
+                    <a:prstGeom prst="rect">
+                      <a:avLst/>
+                    </a:prstGeom>
+                  </pic:spPr>
+                </pic:pic>
+              </a:graphicData>
+            </a:graphic>
+          </wp:inline>
+        </w:drawing>
+      </w:r>
+    </w:p>
+    <w:p>
+      <w:pPr>
+        <w:rPr>
+          <w:rFonts w:asciiTheme="majorBidi" w:hAnsiTheme="majorBidi" w:cstheme="majorBidi"/>
+          <w:sz w:val="28"/>
+          <w:szCs w:val="28"/>
+          <w:lang w:val="en-GB"/>
+        </w:rPr>
+      </w:pPr>
+    </w:p>
+    <w:p>
+      <w:pPr>
+        <w:rPr>
+          <w:rFonts w:asciiTheme="majorBidi" w:hAnsiTheme="majorBidi" w:cstheme="majorBidi"/>
+          <w:b/>
+          <w:sz w:val="28"/>
+          <w:szCs w:val="28"/>
+          <w:lang w:val="en-GB"/>
+        </w:rPr>
+      </w:pPr>
+      <w:r>
+        <w:rPr>
+          <w:rFonts w:asciiTheme="majorBidi" w:hAnsiTheme="majorBidi" w:cstheme="majorBidi"/>
+          <w:b/>
+          <w:sz w:val="28"/>
+          <w:szCs w:val="28"/>
+          <w:lang w:val="en-GB"/>
+        </w:rPr>
+        <w:t>3.5 Summary</w:t>
+      </w:r>
+    </w:p>
+    <w:p>
+      <w:pPr>
+        <w:rPr>
+          <w:rFonts w:asciiTheme="majorBidi" w:hAnsiTheme="majorBidi" w:cstheme="majorBidi"/>
+          <w:sz w:val="28"/>
+          <w:szCs w:val="28"/>
+          <w:lang w:val="en-GB"/>
+        </w:rPr>
+      </w:pPr>
+      <w:r>
+        <w:rPr>
+          <w:rFonts w:asciiTheme="majorBidi" w:hAnsiTheme="majorBidi" w:cstheme="majorBidi"/>
+          <w:sz w:val="28"/>
+          <w:szCs w:val="28"/>
+          <w:lang w:val="en-GB"/>
+        </w:rPr>
+        <w:t xml:space="preserve">Technology is </w:t>
+      </w:r>
+      <w:r>
+        <w:rPr>
+          <w:rFonts w:asciiTheme="majorBidi" w:hAnsiTheme="majorBidi" w:cstheme="majorBidi"/>
+          <w:sz w:val="28"/>
+          <w:szCs w:val="28"/>
+          <w:lang w:val="en-GB"/>
+        </w:rPr>
+        <w:t>ever-changing</w:t>
+      </w:r>
+      <w:r>
+        <w:rPr>
+          <w:rFonts w:asciiTheme="majorBidi" w:hAnsiTheme="majorBidi" w:cstheme="majorBidi"/>
+          <w:sz w:val="28"/>
+          <w:szCs w:val="28"/>
+          <w:lang w:val="en-GB"/>
+        </w:rPr>
+        <w:t xml:space="preserve"> and </w:t>
+      </w:r>
+      <w:r>
+        <w:rPr>
+          <w:rFonts w:asciiTheme="majorBidi" w:hAnsiTheme="majorBidi" w:cstheme="majorBidi"/>
+          <w:sz w:val="28"/>
+          <w:szCs w:val="28"/>
+          <w:lang w:val="en-GB"/>
+        </w:rPr>
+        <w:t>after developing this system, the time spent on updating and tracking cases</w:t>
+      </w:r>
+      <w:r>
+        <w:rPr>
+          <w:rFonts w:asciiTheme="majorBidi" w:hAnsiTheme="majorBidi" w:cstheme="majorBidi"/>
+          <w:sz w:val="28"/>
+          <w:szCs w:val="28"/>
+          <w:lang w:val="en-GB"/>
+        </w:rPr>
+        <w:t xml:space="preserve"> will be reduced. The judge will be able </w:t>
+      </w:r>
+      <w:r>
+        <w:rPr>
+          <w:rFonts w:asciiTheme="majorBidi" w:hAnsiTheme="majorBidi" w:cstheme="majorBidi"/>
+          <w:sz w:val="28"/>
+          <w:szCs w:val="28"/>
+          <w:lang w:val="en-GB"/>
+        </w:rPr>
+        <w:t xml:space="preserve">to know the case details of a certain file through an email </w:t>
+      </w:r>
+      <w:r>
+        <w:rPr>
+          <w:rFonts w:asciiTheme="majorBidi" w:hAnsiTheme="majorBidi" w:cstheme="majorBidi"/>
+          <w:sz w:val="28"/>
+          <w:szCs w:val="28"/>
+          <w:lang w:val="en-GB"/>
+        </w:rPr>
+        <w:t xml:space="preserve">without him going through the actual document. Cases will be stored in a secure database </w:t>
+      </w:r>
+      <w:r>
+        <w:rPr>
+          <w:rFonts w:asciiTheme="majorBidi" w:hAnsiTheme="majorBidi" w:cstheme="majorBidi"/>
+          <w:sz w:val="28"/>
+          <w:szCs w:val="28"/>
+          <w:lang w:val="en-GB"/>
+        </w:rPr>
+        <w:t xml:space="preserve">and updating them will be quite easy. </w:t>
+      </w:r>
+      <w:r>
+        <w:rPr>
+          <w:rFonts w:asciiTheme="majorBidi" w:hAnsiTheme="majorBidi" w:cstheme="majorBidi"/>
+          <w:sz w:val="28"/>
+          <w:szCs w:val="28"/>
+          <w:lang w:val="en-GB"/>
+        </w:rPr>
+        <w:t>The system can work both online and offline.</w:t>
+      </w:r>
+    </w:p>
+    <w:p>
+      <w:pPr>
+        <w:rPr>
+          <w:rFonts w:asciiTheme="majorBidi" w:hAnsiTheme="majorBidi" w:cstheme="majorBidi"/>
+          <w:b/>
+          <w:sz w:val="28"/>
+          <w:szCs w:val="28"/>
+          <w:lang w:val="en-GB"/>
+        </w:rPr>
+      </w:pPr>
+      <w:r>
+        <w:rPr>
+          <w:rFonts w:asciiTheme="majorBidi" w:hAnsiTheme="majorBidi" w:cstheme="majorBidi"/>
+          <w:b/>
+          <w:sz w:val="28"/>
+          <w:szCs w:val="28"/>
+          <w:lang w:val="en-GB"/>
+        </w:rPr>
+        <w:t>3.6 Conclusion</w:t>
+      </w:r>
+    </w:p>
+    <w:p>
+      <w:pPr>
+        <w:rPr>
+          <w:rFonts w:asciiTheme="majorBidi" w:hAnsiTheme="majorBidi" w:cstheme="majorBidi"/>
+          <w:sz w:val="28"/>
+          <w:szCs w:val="28"/>
+          <w:lang w:val="en-GB"/>
+        </w:rPr>
+      </w:pPr>
+      <w:r>
+        <w:rPr>
+          <w:rFonts w:asciiTheme="majorBidi" w:hAnsiTheme="majorBidi" w:cstheme="majorBidi"/>
+          <w:sz w:val="28"/>
+          <w:szCs w:val="28"/>
+          <w:lang w:val="en-GB"/>
+        </w:rPr>
+        <w:t xml:space="preserve">I was able to solve almost all the problems </w:t>
+      </w:r>
+      <w:r>
+        <w:rPr>
+          <w:rFonts w:asciiTheme="majorBidi" w:hAnsiTheme="majorBidi" w:cstheme="majorBidi"/>
+          <w:sz w:val="28"/>
+          <w:szCs w:val="28"/>
+          <w:lang w:val="en-GB"/>
+        </w:rPr>
+        <w:t>by creating a system that is able to sen</w:t>
+      </w:r>
+      <w:r>
+        <w:rPr>
+          <w:rFonts w:asciiTheme="majorBidi" w:hAnsiTheme="majorBidi" w:cstheme="majorBidi"/>
+          <w:sz w:val="28"/>
+          <w:szCs w:val="28"/>
+          <w:lang w:val="en-GB"/>
+        </w:rPr>
+        <w:t>d a summary of the case file to th</w:t>
+      </w:r>
+      <w:r>
+        <w:rPr>
+          <w:rFonts w:asciiTheme="majorBidi" w:hAnsiTheme="majorBidi" w:cstheme="majorBidi"/>
+          <w:sz w:val="28"/>
+          <w:szCs w:val="28"/>
+          <w:lang w:val="en-GB"/>
+        </w:rPr>
+        <w:t>e judge thus reducing the time to go through the whole document. Cases can be tracked easily</w:t>
+      </w:r>
+      <w:r>
+        <w:rPr>
+          <w:rFonts w:asciiTheme="majorBidi" w:hAnsiTheme="majorBidi" w:cstheme="majorBidi"/>
+          <w:sz w:val="28"/>
+          <w:szCs w:val="28"/>
+          <w:lang w:val="en-GB"/>
+        </w:rPr>
+        <w:t>. I was able</w:t>
+      </w:r>
+      <w:r>
+        <w:rPr>
+          <w:rFonts w:asciiTheme="majorBidi" w:hAnsiTheme="majorBidi" w:cstheme="majorBidi"/>
+          <w:sz w:val="28"/>
+          <w:szCs w:val="28"/>
+          <w:lang w:val="en-GB"/>
+        </w:rPr>
+        <w:t xml:space="preserve"> </w:t>
+      </w:r>
+      <w:r>
+        <w:rPr>
+          <w:rFonts w:asciiTheme="majorBidi" w:hAnsiTheme="majorBidi" w:cstheme="majorBidi"/>
+          <w:sz w:val="28"/>
+          <w:szCs w:val="28"/>
+          <w:lang w:val="en-GB"/>
+        </w:rPr>
+        <w:t xml:space="preserve">to </w:t>
+      </w:r>
+      <w:r>
+        <w:rPr>
+          <w:rFonts w:asciiTheme="majorBidi" w:hAnsiTheme="majorBidi" w:cstheme="majorBidi"/>
+          <w:sz w:val="28"/>
+          <w:szCs w:val="28"/>
+          <w:lang w:val="en-GB"/>
+        </w:rPr>
+        <w:t>create a database to store, manage and back up case files and details.</w:t>
+      </w:r>
+      <w:r>
+        <w:rPr>
+          <w:rFonts w:asciiTheme="majorBidi" w:hAnsiTheme="majorBidi" w:cstheme="majorBidi"/>
+          <w:sz w:val="28"/>
+          <w:szCs w:val="28"/>
+          <w:lang w:val="en-GB"/>
+        </w:rPr>
+        <w:t xml:space="preserve"> Hearing dates can be scheduled for the client </w:t>
+      </w:r>
+      <w:r>
+        <w:rPr>
+          <w:rFonts w:asciiTheme="majorBidi" w:hAnsiTheme="majorBidi" w:cstheme="majorBidi"/>
+          <w:sz w:val="28"/>
+          <w:szCs w:val="28"/>
+          <w:lang w:val="en-GB"/>
+        </w:rPr>
+        <w:t xml:space="preserve">and the Judge. </w:t>
+      </w:r>
+    </w:p>
+    <w:p>
+      <w:pPr>
+        <w:rPr>
+          <w:rFonts w:asciiTheme="majorBidi" w:hAnsiTheme="majorBidi" w:cstheme="majorBidi"/>
+          <w:b/>
+          <w:sz w:val="28"/>
+          <w:szCs w:val="28"/>
+          <w:lang w:val="en-GB"/>
+        </w:rPr>
+      </w:pPr>
+      <w:r>
+        <w:rPr>
+          <w:rFonts w:asciiTheme="majorBidi" w:hAnsiTheme="majorBidi" w:cstheme="majorBidi"/>
+          <w:b/>
+          <w:sz w:val="28"/>
+          <w:szCs w:val="28"/>
+          <w:lang w:val="en-GB"/>
+        </w:rPr>
+        <w:t>3.7 Limitation</w:t>
+      </w:r>
+    </w:p>
+    <w:p>
+      <w:pPr>
+        <w:rPr>
+          <w:rFonts w:asciiTheme="majorBidi" w:hAnsiTheme="majorBidi" w:cstheme="majorBidi"/>
+          <w:sz w:val="28"/>
+          <w:szCs w:val="28"/>
+          <w:lang w:val="en-GB"/>
+        </w:rPr>
+      </w:pPr>
+      <w:r>
+        <w:rPr>
+          <w:rFonts w:asciiTheme="majorBidi" w:hAnsiTheme="majorBidi" w:cstheme="majorBidi"/>
+          <w:sz w:val="28"/>
+          <w:szCs w:val="28"/>
+          <w:lang w:val="en-GB"/>
+        </w:rPr>
+        <w:t xml:space="preserve">Creating the case </w:t>
+      </w:r>
+      <w:r>
+        <w:rPr>
+          <w:rFonts w:asciiTheme="majorBidi" w:hAnsiTheme="majorBidi" w:cstheme="majorBidi"/>
+          <w:sz w:val="28"/>
+          <w:szCs w:val="28"/>
+          <w:lang w:val="en-GB"/>
+        </w:rPr>
+        <w:t xml:space="preserve">monitoring software was not easy </w:t>
+      </w:r>
+      <w:r>
+        <w:rPr>
+          <w:rFonts w:asciiTheme="majorBidi" w:hAnsiTheme="majorBidi" w:cstheme="majorBidi"/>
+          <w:sz w:val="28"/>
+          <w:szCs w:val="28"/>
+          <w:lang w:val="en-GB"/>
+        </w:rPr>
+        <w:t xml:space="preserve">and some of the challenges that I encountered </w:t>
+      </w:r>
+      <w:r>
+        <w:rPr>
+          <w:rFonts w:asciiTheme="majorBidi" w:hAnsiTheme="majorBidi" w:cstheme="majorBidi"/>
+          <w:sz w:val="28"/>
+          <w:szCs w:val="28"/>
+          <w:lang w:val="en-GB"/>
+        </w:rPr>
+        <w:t>were</w:t>
+      </w:r>
+      <w:r>
+        <w:rPr>
+          <w:rFonts w:asciiTheme="majorBidi" w:hAnsiTheme="majorBidi" w:cstheme="majorBidi"/>
+          <w:sz w:val="28"/>
+          <w:szCs w:val="28"/>
+          <w:lang w:val="en-GB"/>
+        </w:rPr>
+        <w:t xml:space="preserve"> during the collection of data. It was difficult to get in touch with some of the clerks </w:t>
+      </w:r>
+      <w:r>
+        <w:rPr>
+          <w:rFonts w:asciiTheme="majorBidi" w:hAnsiTheme="majorBidi" w:cstheme="majorBidi"/>
+          <w:sz w:val="28"/>
+          <w:szCs w:val="28"/>
+          <w:lang w:val="en-GB"/>
+        </w:rPr>
+        <w:t xml:space="preserve">because most of them are extremely busy and </w:t>
+      </w:r>
+      <w:r>
+        <w:rPr>
+          <w:rFonts w:asciiTheme="majorBidi" w:hAnsiTheme="majorBidi" w:cstheme="majorBidi"/>
+          <w:sz w:val="28"/>
+          <w:szCs w:val="28"/>
+          <w:lang w:val="en-GB"/>
+        </w:rPr>
+        <w:lastRenderedPageBreak/>
+        <w:t xml:space="preserve">they are not </w:t>
+      </w:r>
+      <w:r>
+        <w:rPr>
+          <w:rFonts w:asciiTheme="majorBidi" w:hAnsiTheme="majorBidi" w:cstheme="majorBidi"/>
+          <w:sz w:val="28"/>
+          <w:szCs w:val="28"/>
+          <w:lang w:val="en-GB"/>
+        </w:rPr>
+        <w:t>to find. I had to try another way to be able to collect data from them and luckily I was able to.</w:t>
+      </w:r>
+      <w:r>
+        <w:rPr>
+          <w:rFonts w:asciiTheme="majorBidi" w:hAnsiTheme="majorBidi" w:cstheme="majorBidi"/>
+          <w:sz w:val="28"/>
+          <w:szCs w:val="28"/>
+          <w:lang w:val="en-GB"/>
+        </w:rPr>
+        <w:t xml:space="preserve"> Another challenge that I encountered was during the </w:t>
+      </w:r>
+      <w:r>
+        <w:rPr>
+          <w:rFonts w:asciiTheme="majorBidi" w:hAnsiTheme="majorBidi" w:cstheme="majorBidi"/>
+          <w:sz w:val="28"/>
+          <w:szCs w:val="28"/>
+          <w:lang w:val="en-GB"/>
+        </w:rPr>
+        <w:t>coding phase, implementing some of the functionalities was not easy for example, I was trying to hide the delete button for non-admin personnel</w:t>
+      </w:r>
+      <w:r>
+        <w:rPr>
+          <w:rFonts w:asciiTheme="majorBidi" w:hAnsiTheme="majorBidi" w:cstheme="majorBidi"/>
+          <w:sz w:val="28"/>
+          <w:szCs w:val="28"/>
+          <w:lang w:val="en-GB"/>
+        </w:rPr>
+        <w:t>.</w:t>
+      </w:r>
+    </w:p>
+    <w:p>
+      <w:pPr>
+        <w:rPr>
+          <w:rFonts w:asciiTheme="majorBidi" w:hAnsiTheme="majorBidi" w:cstheme="majorBidi"/>
+          <w:b/>
+          <w:sz w:val="28"/>
+          <w:szCs w:val="28"/>
+          <w:lang w:val="en-GB"/>
+        </w:rPr>
+      </w:pPr>
+      <w:r>
+        <w:rPr>
+          <w:rFonts w:asciiTheme="majorBidi" w:hAnsiTheme="majorBidi" w:cstheme="majorBidi"/>
+          <w:b/>
+          <w:sz w:val="28"/>
+          <w:szCs w:val="28"/>
+          <w:lang w:val="en-GB"/>
+        </w:rPr>
+        <w:t>3.8 Recommendation</w:t>
+      </w:r>
+    </w:p>
+    <w:p>
+      <w:pPr>
+        <w:rPr>
+          <w:rFonts w:asciiTheme="majorBidi" w:hAnsiTheme="majorBidi" w:cstheme="majorBidi"/>
+          <w:sz w:val="28"/>
+          <w:szCs w:val="28"/>
+          <w:lang w:val="en-GB"/>
+        </w:rPr>
+      </w:pPr>
+      <w:r>
+        <w:rPr>
+          <w:rFonts w:asciiTheme="majorBidi" w:hAnsiTheme="majorBidi" w:cstheme="majorBidi"/>
+          <w:sz w:val="28"/>
+          <w:szCs w:val="28"/>
+          <w:lang w:val="en-GB"/>
+        </w:rPr>
+        <w:t xml:space="preserve">I was able to solve </w:t>
+      </w:r>
+      <w:r>
+        <w:rPr>
+          <w:rFonts w:asciiTheme="majorBidi" w:hAnsiTheme="majorBidi" w:cstheme="majorBidi"/>
+          <w:sz w:val="28"/>
+          <w:szCs w:val="28"/>
+          <w:lang w:val="en-GB"/>
+        </w:rPr>
+        <w:t xml:space="preserve">most of the problems </w:t>
+      </w:r>
+      <w:r>
+        <w:rPr>
+          <w:rFonts w:asciiTheme="majorBidi" w:hAnsiTheme="majorBidi" w:cstheme="majorBidi"/>
+          <w:sz w:val="28"/>
+          <w:szCs w:val="28"/>
+          <w:lang w:val="en-GB"/>
+        </w:rPr>
+        <w:t>but I know more challenges would arise i</w:t>
+      </w:r>
+      <w:r>
+        <w:rPr>
+          <w:rFonts w:asciiTheme="majorBidi" w:hAnsiTheme="majorBidi" w:cstheme="majorBidi"/>
+          <w:sz w:val="28"/>
+          <w:szCs w:val="28"/>
+          <w:lang w:val="en-GB"/>
+        </w:rPr>
+        <w:t xml:space="preserve">n the future. I was able to come </w:t>
+      </w:r>
+      <w:r>
+        <w:rPr>
+          <w:rFonts w:asciiTheme="majorBidi" w:hAnsiTheme="majorBidi" w:cstheme="majorBidi"/>
+          <w:sz w:val="28"/>
+          <w:szCs w:val="28"/>
+          <w:lang w:val="en-GB"/>
+        </w:rPr>
+        <w:t xml:space="preserve">up </w:t>
+      </w:r>
+      <w:r>
+        <w:rPr>
+          <w:rFonts w:asciiTheme="majorBidi" w:hAnsiTheme="majorBidi" w:cstheme="majorBidi"/>
+          <w:sz w:val="28"/>
+          <w:szCs w:val="28"/>
+          <w:lang w:val="en-GB"/>
+        </w:rPr>
+        <w:t xml:space="preserve">with this system and most probably someone else will come up </w:t>
+      </w:r>
+      <w:r>
+        <w:rPr>
+          <w:rFonts w:asciiTheme="majorBidi" w:hAnsiTheme="majorBidi" w:cstheme="majorBidi"/>
+          <w:sz w:val="28"/>
+          <w:szCs w:val="28"/>
+          <w:lang w:val="en-GB"/>
+        </w:rPr>
+        <w:t xml:space="preserve">with </w:t>
+      </w:r>
+      <w:r>
+        <w:rPr>
+          <w:rFonts w:asciiTheme="majorBidi" w:hAnsiTheme="majorBidi" w:cstheme="majorBidi"/>
+          <w:sz w:val="28"/>
+          <w:szCs w:val="28"/>
+          <w:lang w:val="en-GB"/>
+        </w:rPr>
+        <w:t>a better solution</w:t>
+      </w:r>
+      <w:r>
+        <w:rPr>
+          <w:rFonts w:asciiTheme="majorBidi" w:hAnsiTheme="majorBidi" w:cstheme="majorBidi"/>
+          <w:sz w:val="28"/>
+          <w:szCs w:val="28"/>
+          <w:lang w:val="en-GB"/>
+        </w:rPr>
+        <w:t xml:space="preserve"> to the upcoming challenges. I recommend any improvement to be done on this system to provide a better experience for the users. </w:t>
+      </w:r>
+    </w:p>
+    <w:p>
+      <w:pPr>
+        <w:rPr>
+          <w:rFonts w:asciiTheme="majorBidi" w:hAnsiTheme="majorBidi" w:cstheme="majorBidi"/>
+          <w:b/>
+          <w:sz w:val="28"/>
+          <w:szCs w:val="28"/>
+          <w:lang w:val="en-GB"/>
+        </w:rPr>
+      </w:pPr>
+      <w:r>
+        <w:rPr>
+          <w:rFonts w:asciiTheme="majorBidi" w:hAnsiTheme="majorBidi" w:cstheme="majorBidi"/>
+          <w:b/>
+          <w:sz w:val="28"/>
+          <w:szCs w:val="28"/>
+          <w:lang w:val="en-GB"/>
+        </w:rPr>
+        <w:t>References</w:t>
+      </w:r>
+    </w:p>
+    <w:p>
+      <w:pPr>
+        <w:rPr>
+          <w:rFonts w:asciiTheme="majorBidi" w:hAnsiTheme="majorBidi" w:cstheme="majorBidi"/>
           <w:b/>
           <w:sz w:val="28"/>
           <w:szCs w:val="28"/>
@@ -10114,20 +13912,68 @@
     </w:p>
     <w:p>
       <w:pPr>
-        <w:pStyle w:val="ListParagraph"/>
-        <w:ind w:left="420"/>
-        <w:rPr>
-          <w:rFonts w:asciiTheme="majorBidi" w:hAnsiTheme="majorBidi" w:cstheme="majorBidi"/>
-          <w:sz w:val="28"/>
-          <w:szCs w:val="28"/>
-          <w:lang w:val="en-GB"/>
-        </w:rPr>
-      </w:pPr>
-    </w:p>
-    <w:p>
-      <w:pPr>
-        <w:pStyle w:val="ListParagraph"/>
-        <w:ind w:left="420"/>
+        <w:rPr>
+          <w:rFonts w:asciiTheme="majorBidi" w:hAnsiTheme="majorBidi" w:cstheme="majorBidi"/>
+          <w:b/>
+          <w:sz w:val="28"/>
+          <w:szCs w:val="28"/>
+          <w:lang w:val="en-GB"/>
+        </w:rPr>
+      </w:pPr>
+    </w:p>
+    <w:p>
+      <w:pPr>
+        <w:rPr>
+          <w:rFonts w:asciiTheme="majorBidi" w:hAnsiTheme="majorBidi" w:cstheme="majorBidi"/>
+          <w:sz w:val="28"/>
+          <w:szCs w:val="28"/>
+          <w:lang w:val="en-GB"/>
+        </w:rPr>
+      </w:pPr>
+    </w:p>
+    <w:p>
+      <w:pPr>
+        <w:rPr>
+          <w:rFonts w:asciiTheme="majorBidi" w:hAnsiTheme="majorBidi" w:cstheme="majorBidi"/>
+          <w:b/>
+          <w:sz w:val="28"/>
+          <w:szCs w:val="28"/>
+          <w:lang w:val="en-GB"/>
+        </w:rPr>
+      </w:pPr>
+    </w:p>
+    <w:p>
+      <w:pPr>
+        <w:rPr>
+          <w:rFonts w:asciiTheme="majorBidi" w:hAnsiTheme="majorBidi" w:cstheme="majorBidi"/>
+          <w:sz w:val="28"/>
+          <w:szCs w:val="28"/>
+          <w:lang w:val="en-GB"/>
+        </w:rPr>
+      </w:pPr>
+    </w:p>
+    <w:p>
+      <w:pPr>
+        <w:rPr>
+          <w:rFonts w:asciiTheme="majorBidi" w:hAnsiTheme="majorBidi" w:cstheme="majorBidi"/>
+          <w:sz w:val="28"/>
+          <w:szCs w:val="28"/>
+          <w:lang w:val="en-GB"/>
+        </w:rPr>
+      </w:pPr>
+    </w:p>
+    <w:p>
+      <w:pPr>
+        <w:rPr>
+          <w:rFonts w:asciiTheme="majorBidi" w:hAnsiTheme="majorBidi" w:cstheme="majorBidi"/>
+          <w:sz w:val="28"/>
+          <w:szCs w:val="28"/>
+          <w:lang w:val="en-GB"/>
+        </w:rPr>
+      </w:pPr>
+    </w:p>
+    <w:p>
+      <w:pPr>
         <w:rPr>
           <w:rFonts w:asciiTheme="majorBidi" w:hAnsiTheme="majorBidi" w:cstheme="majorBidi"/>
           <w:sz w:val="28"/>
@@ -13207,7 +17053,7 @@
 </file>
 
 <file path=customXml/itemProps1.xml><?xml version="1.0" encoding="utf-8"?>
-<ds:datastoreItem xmlns:ds="http://schemas.openxmlformats.org/officeDocument/2006/customXml" ds:itemID="{CEF94B09-DAD5-404F-9132-33F5285ED949}">
+<ds:datastoreItem xmlns:ds="http://schemas.openxmlformats.org/officeDocument/2006/customXml" ds:itemID="{763EAF71-0254-4ED0-BD36-C00F3BD3EDA8}">
   <ds:schemaRefs>
     <ds:schemaRef ds:uri="http://schemas.openxmlformats.org/officeDocument/2006/bibliography"/>
   </ds:schemaRefs>

</xml_diff>